<commit_message>
Added cititzenship and security clearance status.
</commit_message>
<xml_diff>
--- a/RobertBui-Resume.docx
+++ b/RobertBui-Resume.docx
@@ -5,13 +5,13 @@
     <w:tbl>
       <w:tblPr>
         <w:tblStyle w:val="PlainTable4"/>
-        <w:tblW w:w="0" w:type="auto"/>
+        <w:tblW w:w="9072" w:type="dxa"/>
         <w:tblLook w:val="04A0" w:firstRow="1" w:lastRow="0" w:firstColumn="1" w:lastColumn="0" w:noHBand="0" w:noVBand="1"/>
       </w:tblPr>
       <w:tblGrid>
-        <w:gridCol w:w="4395"/>
-        <w:gridCol w:w="1615"/>
-        <w:gridCol w:w="3006"/>
+        <w:gridCol w:w="5529"/>
+        <w:gridCol w:w="1275"/>
+        <w:gridCol w:w="2268"/>
       </w:tblGrid>
       <w:tr>
         <w:trPr>
@@ -20,7 +20,7 @@
         <w:tc>
           <w:tcPr>
             <w:cnfStyle w:val="001000000000" w:firstRow="0" w:lastRow="0" w:firstColumn="1" w:lastColumn="0" w:oddVBand="0" w:evenVBand="0" w:oddHBand="0" w:evenHBand="0" w:firstRowFirstColumn="0" w:firstRowLastColumn="0" w:lastRowFirstColumn="0" w:lastRowLastColumn="0"/>
-            <w:tcW w:w="4395" w:type="dxa"/>
+            <w:tcW w:w="5529" w:type="dxa"/>
             <w:tcMar>
               <w:left w:w="0" w:type="dxa"/>
               <w:right w:w="0" w:type="dxa"/>
@@ -30,6 +30,7 @@
             <w:pPr>
               <w:rPr>
                 <w:rFonts w:cstheme="minorHAnsi"/>
+                <w:bCs w:val="0"/>
                 <w:sz w:val="52"/>
                 <w:szCs w:val="52"/>
               </w:rPr>
@@ -52,10 +53,29 @@
               <w:t>Robert Q.H.</w:t>
             </w:r>
           </w:p>
-        </w:tc>
-        <w:tc>
-          <w:tcPr>
-            <w:tcW w:w="1615" w:type="dxa"/>
+          <w:p>
+            <w:pPr>
+              <w:rPr>
+                <w:rFonts w:cstheme="minorHAnsi"/>
+                <w:b w:val="0"/>
+                <w:bCs w:val="0"/>
+                <w:szCs w:val="24"/>
+              </w:rPr>
+            </w:pPr>
+            <w:r>
+              <w:rPr>
+                <w:rFonts w:cstheme="minorHAnsi"/>
+                <w:b w:val="0"/>
+                <w:bCs w:val="0"/>
+                <w:szCs w:val="24"/>
+              </w:rPr>
+              <w:t>Citizenship: Australian | Security Clearance: Yes</w:t>
+            </w:r>
+          </w:p>
+        </w:tc>
+        <w:tc>
+          <w:tcPr>
+            <w:tcW w:w="1275" w:type="dxa"/>
             <w:tcMar>
               <w:left w:w="0" w:type="dxa"/>
               <w:right w:w="0" w:type="dxa"/>
@@ -72,7 +92,7 @@
         </w:tc>
         <w:tc>
           <w:tcPr>
-            <w:tcW w:w="3006" w:type="dxa"/>
+            <w:tcW w:w="2268" w:type="dxa"/>
             <w:tcMar>
               <w:left w:w="0" w:type="dxa"/>
               <w:right w:w="0" w:type="dxa"/>
@@ -80,6 +100,7 @@
           </w:tcPr>
           <w:p>
             <w:pPr>
+              <w:jc w:val="right"/>
               <w:cnfStyle w:val="100000000000" w:firstRow="1" w:lastRow="0" w:firstColumn="0" w:lastColumn="0" w:oddVBand="0" w:evenVBand="0" w:oddHBand="0" w:evenHBand="0" w:firstRowFirstColumn="0" w:firstRowLastColumn="0" w:lastRowFirstColumn="0" w:lastRowLastColumn="0"/>
               <w:rPr>
                 <w:rFonts w:cstheme="minorHAnsi"/>
@@ -96,6 +117,7 @@
           </w:p>
           <w:p>
             <w:pPr>
+              <w:jc w:val="right"/>
               <w:cnfStyle w:val="100000000000" w:firstRow="1" w:lastRow="0" w:firstColumn="0" w:lastColumn="0" w:oddVBand="0" w:evenVBand="0" w:oddHBand="0" w:evenHBand="0" w:firstRowFirstColumn="0" w:firstRowLastColumn="0" w:lastRowFirstColumn="0" w:lastRowLastColumn="0"/>
               <w:rPr>
                 <w:rFonts w:cstheme="minorHAnsi"/>
@@ -114,6 +136,7 @@
           </w:p>
           <w:p>
             <w:pPr>
+              <w:jc w:val="right"/>
               <w:cnfStyle w:val="100000000000" w:firstRow="1" w:lastRow="0" w:firstColumn="0" w:lastColumn="0" w:oddVBand="0" w:evenVBand="0" w:oddHBand="0" w:evenHBand="0" w:firstRowFirstColumn="0" w:firstRowLastColumn="0" w:lastRowFirstColumn="0" w:lastRowLastColumn="0"/>
               <w:rPr>
                 <w:rFonts w:cstheme="minorHAnsi"/>
@@ -2725,7 +2748,19 @@
         <w:rPr>
           <w:rFonts w:cstheme="minorHAnsi"/>
         </w:rPr>
-        <w:t>Major: Computer Science and Applied Mathematics | Graduated 1997</w:t>
+        <w:t xml:space="preserve">Major: Computer Science </w:t>
+      </w:r>
+      <w:r>
+        <w:rPr>
+          <w:rFonts w:cstheme="minorHAnsi"/>
+        </w:rPr>
+        <w:t>&amp;</w:t>
+      </w:r>
+      <w:r>
+        <w:rPr>
+          <w:rFonts w:cstheme="minorHAnsi"/>
+        </w:rPr>
+        <w:t xml:space="preserve"> Applied Mathematics | Graduated 1997</w:t>
       </w:r>
     </w:p>
     <w:p>
@@ -2891,27 +2926,14 @@
     <w:r>
       <w:t xml:space="preserve"> of </w:t>
     </w:r>
-    <w:r>
-      <w:fldChar w:fldCharType="begin"/>
-    </w:r>
-    <w:r>
-      <w:instrText xml:space="preserve"> NUMPAGES  \* Arabic  \* MERGEFORMAT </w:instrText>
-    </w:r>
-    <w:r>
-      <w:fldChar w:fldCharType="separate"/>
-    </w:r>
-    <w:r>
-      <w:rPr>
-        <w:noProof/>
-      </w:rPr>
-      <w:t>2</w:t>
-    </w:r>
-    <w:r>
-      <w:rPr>
-        <w:noProof/>
-      </w:rPr>
-      <w:fldChar w:fldCharType="end"/>
-    </w:r>
+    <w:fldSimple w:instr=" NUMPAGES  \* Arabic  \* MERGEFORMAT ">
+      <w:r>
+        <w:rPr>
+          <w:noProof/>
+        </w:rPr>
+        <w:t>2</w:t>
+      </w:r>
+    </w:fldSimple>
   </w:p>
   <w:p>
     <w:pPr>

</xml_diff>

<commit_message>
Cleaned format and moved skills to the end.
</commit_message>
<xml_diff>
--- a/RobertBui-Resume.docx
+++ b/RobertBui-Resume.docx
@@ -224,6 +224,1075 @@
           <w:rFonts w:asciiTheme="minorHAnsi" w:hAnsiTheme="minorHAnsi" w:cstheme="minorHAnsi"/>
         </w:rPr>
         <w:t>Skills</w:t>
+      </w:r>
+    </w:p>
+    <w:p>
+      <w:pPr>
+        <w:pStyle w:val="Heading2"/>
+        <w:rPr>
+          <w:rFonts w:asciiTheme="minorHAnsi" w:hAnsiTheme="minorHAnsi" w:cstheme="minorHAnsi"/>
+        </w:rPr>
+      </w:pPr>
+      <w:r>
+        <w:rPr>
+          <w:rFonts w:asciiTheme="minorHAnsi" w:hAnsiTheme="minorHAnsi" w:cstheme="minorHAnsi"/>
+        </w:rPr>
+        <w:t>Experience</w:t>
+      </w:r>
+    </w:p>
+    <w:tbl>
+      <w:tblPr>
+        <w:tblStyle w:val="PlainTable4"/>
+        <w:tblW w:w="9356" w:type="dxa"/>
+        <w:tblCellMar>
+          <w:left w:w="0" w:type="dxa"/>
+          <w:right w:w="0" w:type="dxa"/>
+        </w:tblCellMar>
+        <w:tblLook w:val="04A0" w:firstRow="1" w:lastRow="0" w:firstColumn="1" w:lastColumn="0" w:noHBand="0" w:noVBand="1"/>
+      </w:tblPr>
+      <w:tblGrid>
+        <w:gridCol w:w="3828"/>
+        <w:gridCol w:w="2268"/>
+        <w:gridCol w:w="3260"/>
+      </w:tblGrid>
+      <w:tr>
+        <w:trPr>
+          <w:cnfStyle w:val="100000000000" w:firstRow="1" w:lastRow="0" w:firstColumn="0" w:lastColumn="0" w:oddVBand="0" w:evenVBand="0" w:oddHBand="0" w:evenHBand="0" w:firstRowFirstColumn="0" w:firstRowLastColumn="0" w:lastRowFirstColumn="0" w:lastRowLastColumn="0"/>
+        </w:trPr>
+        <w:tc>
+          <w:tcPr>
+            <w:cnfStyle w:val="001000000000" w:firstRow="0" w:lastRow="0" w:firstColumn="1" w:lastColumn="0" w:oddVBand="0" w:evenVBand="0" w:oddHBand="0" w:evenHBand="0" w:firstRowFirstColumn="0" w:firstRowLastColumn="0" w:lastRowFirstColumn="0" w:lastRowLastColumn="0"/>
+            <w:tcW w:w="3828" w:type="dxa"/>
+          </w:tcPr>
+          <w:p>
+            <w:pPr>
+              <w:pStyle w:val="Heading3"/>
+            </w:pPr>
+            <w:r>
+              <w:t>Software Engineer</w:t>
+            </w:r>
+          </w:p>
+        </w:tc>
+        <w:tc>
+          <w:tcPr>
+            <w:tcW w:w="2268" w:type="dxa"/>
+          </w:tcPr>
+          <w:p>
+            <w:pPr>
+              <w:pStyle w:val="Heading3"/>
+              <w:cnfStyle w:val="100000000000" w:firstRow="1" w:lastRow="0" w:firstColumn="0" w:lastColumn="0" w:oddVBand="0" w:evenVBand="0" w:oddHBand="0" w:evenHBand="0" w:firstRowFirstColumn="0" w:firstRowLastColumn="0" w:lastRowFirstColumn="0" w:lastRowLastColumn="0"/>
+            </w:pPr>
+            <w:r>
+              <w:t>Aug 2022 – Current</w:t>
+            </w:r>
+            <w:r>
+              <w:t xml:space="preserve"> </w:t>
+            </w:r>
+            <w:r>
+              <w:t xml:space="preserve"> </w:t>
+            </w:r>
+          </w:p>
+        </w:tc>
+        <w:tc>
+          <w:tcPr>
+            <w:tcW w:w="3260" w:type="dxa"/>
+          </w:tcPr>
+          <w:p>
+            <w:pPr>
+              <w:pStyle w:val="Heading3"/>
+              <w:jc w:val="right"/>
+              <w:cnfStyle w:val="100000000000" w:firstRow="1" w:lastRow="0" w:firstColumn="0" w:lastColumn="0" w:oddVBand="0" w:evenVBand="0" w:oddHBand="0" w:evenHBand="0" w:firstRowFirstColumn="0" w:firstRowLastColumn="0" w:lastRowFirstColumn="0" w:lastRowLastColumn="0"/>
+            </w:pPr>
+            <w:r>
+              <w:t>BAE Systems Australia</w:t>
+            </w:r>
+          </w:p>
+        </w:tc>
+      </w:tr>
+    </w:tbl>
+    <w:p>
+      <w:pPr>
+        <w:pStyle w:val="ListBullet"/>
+      </w:pPr>
+      <w:r>
+        <w:t>Successfully resolved issues and refactored the combat training systems on Windows &amp; Linux – a real-time distributed system over Ethernet using message exchange.</w:t>
+      </w:r>
+    </w:p>
+    <w:p>
+      <w:pPr>
+        <w:pStyle w:val="ListBullet"/>
+      </w:pPr>
+      <w:r>
+        <w:t>Analysed &amp; resolved complex communication problems of software components involving low-level hardware serial communication and USB connectivity between Solaris servers, embedded C code on VxWorks and C code on Linux.</w:t>
+      </w:r>
+    </w:p>
+    <w:p>
+      <w:pPr>
+        <w:pStyle w:val="ListBullet"/>
+      </w:pPr>
+      <w:r>
+        <w:t>Acquired C# development skills and resolved multithreading issues within the required timeframe.</w:t>
+      </w:r>
+    </w:p>
+    <w:tbl>
+      <w:tblPr>
+        <w:tblStyle w:val="PlainTable4"/>
+        <w:tblW w:w="9356" w:type="dxa"/>
+        <w:tblLook w:val="04A0" w:firstRow="1" w:lastRow="0" w:firstColumn="1" w:lastColumn="0" w:noHBand="0" w:noVBand="1"/>
+      </w:tblPr>
+      <w:tblGrid>
+        <w:gridCol w:w="3828"/>
+        <w:gridCol w:w="2268"/>
+        <w:gridCol w:w="3260"/>
+      </w:tblGrid>
+      <w:tr>
+        <w:trPr>
+          <w:cnfStyle w:val="100000000000" w:firstRow="1" w:lastRow="0" w:firstColumn="0" w:lastColumn="0" w:oddVBand="0" w:evenVBand="0" w:oddHBand="0" w:evenHBand="0" w:firstRowFirstColumn="0" w:firstRowLastColumn="0" w:lastRowFirstColumn="0" w:lastRowLastColumn="0"/>
+        </w:trPr>
+        <w:tc>
+          <w:tcPr>
+            <w:cnfStyle w:val="001000000000" w:firstRow="0" w:lastRow="0" w:firstColumn="1" w:lastColumn="0" w:oddVBand="0" w:evenVBand="0" w:oddHBand="0" w:evenHBand="0" w:firstRowFirstColumn="0" w:firstRowLastColumn="0" w:lastRowFirstColumn="0" w:lastRowLastColumn="0"/>
+            <w:tcW w:w="3828" w:type="dxa"/>
+            <w:tcMar>
+              <w:left w:w="0" w:type="dxa"/>
+              <w:right w:w="0" w:type="dxa"/>
+            </w:tcMar>
+          </w:tcPr>
+          <w:p>
+            <w:pPr>
+              <w:pStyle w:val="Heading3"/>
+            </w:pPr>
+            <w:r>
+              <w:t>Owner</w:t>
+            </w:r>
+            <w:r>
+              <w:t>-</w:t>
+            </w:r>
+            <w:r>
+              <w:t>Operator</w:t>
+            </w:r>
+            <w:r>
+              <w:t>/IT Support</w:t>
+            </w:r>
+          </w:p>
+        </w:tc>
+        <w:tc>
+          <w:tcPr>
+            <w:tcW w:w="2268" w:type="dxa"/>
+            <w:tcMar>
+              <w:left w:w="0" w:type="dxa"/>
+              <w:right w:w="0" w:type="dxa"/>
+            </w:tcMar>
+          </w:tcPr>
+          <w:p>
+            <w:pPr>
+              <w:pStyle w:val="Heading3"/>
+              <w:cnfStyle w:val="100000000000" w:firstRow="1" w:lastRow="0" w:firstColumn="0" w:lastColumn="0" w:oddVBand="0" w:evenVBand="0" w:oddHBand="0" w:evenHBand="0" w:firstRowFirstColumn="0" w:firstRowLastColumn="0" w:lastRowFirstColumn="0" w:lastRowLastColumn="0"/>
+            </w:pPr>
+            <w:r>
+              <w:t>Oct 2010 – Jun 2022</w:t>
+            </w:r>
+          </w:p>
+        </w:tc>
+        <w:tc>
+          <w:tcPr>
+            <w:tcW w:w="3260" w:type="dxa"/>
+            <w:tcMar>
+              <w:left w:w="0" w:type="dxa"/>
+              <w:right w:w="0" w:type="dxa"/>
+            </w:tcMar>
+          </w:tcPr>
+          <w:p>
+            <w:pPr>
+              <w:pStyle w:val="Heading3"/>
+              <w:jc w:val="right"/>
+              <w:cnfStyle w:val="100000000000" w:firstRow="1" w:lastRow="0" w:firstColumn="0" w:lastColumn="0" w:oddVBand="0" w:evenVBand="0" w:oddHBand="0" w:evenHBand="0" w:firstRowFirstColumn="0" w:firstRowLastColumn="0" w:lastRowFirstColumn="0" w:lastRowLastColumn="0"/>
+            </w:pPr>
+            <w:proofErr w:type="spellStart"/>
+            <w:r>
+              <w:t>Marketfair</w:t>
+            </w:r>
+            <w:proofErr w:type="spellEnd"/>
+            <w:r>
+              <w:t xml:space="preserve"> Newsagency</w:t>
+            </w:r>
+          </w:p>
+        </w:tc>
+      </w:tr>
+    </w:tbl>
+    <w:p>
+      <w:pPr>
+        <w:pStyle w:val="ListBullet"/>
+        <w:rPr>
+          <w:rFonts w:cstheme="minorHAnsi"/>
+        </w:rPr>
+      </w:pPr>
+      <w:r>
+        <w:rPr>
+          <w:rFonts w:cstheme="minorHAnsi"/>
+        </w:rPr>
+        <w:t xml:space="preserve">Successfully steered the failing business into profit-making within the first 12 months, exceeding customer's expectations and demonstrating strong leadership and business acumen. </w:t>
+      </w:r>
+    </w:p>
+    <w:p>
+      <w:pPr>
+        <w:pStyle w:val="ListBullet"/>
+        <w:rPr>
+          <w:rFonts w:cstheme="minorHAnsi"/>
+        </w:rPr>
+      </w:pPr>
+      <w:r>
+        <w:rPr>
+          <w:rFonts w:cstheme="minorHAnsi"/>
+        </w:rPr>
+        <w:t xml:space="preserve">Integrated the POS system with the </w:t>
+      </w:r>
+      <w:proofErr w:type="spellStart"/>
+      <w:r>
+        <w:rPr>
+          <w:rFonts w:cstheme="minorHAnsi"/>
+        </w:rPr>
+        <w:t>Woocommerce</w:t>
+      </w:r>
+      <w:proofErr w:type="spellEnd"/>
+      <w:r>
+        <w:rPr>
+          <w:rFonts w:cstheme="minorHAnsi"/>
+        </w:rPr>
+        <w:t xml:space="preserve"> online store using ETL and PHP with REST API for inventory and price updates, leading to a 12% monthly revenue growth.</w:t>
+      </w:r>
+    </w:p>
+    <w:tbl>
+      <w:tblPr>
+        <w:tblStyle w:val="PlainTable4"/>
+        <w:tblW w:w="9356" w:type="dxa"/>
+        <w:tblLook w:val="04A0" w:firstRow="1" w:lastRow="0" w:firstColumn="1" w:lastColumn="0" w:noHBand="0" w:noVBand="1"/>
+      </w:tblPr>
+      <w:tblGrid>
+        <w:gridCol w:w="3828"/>
+        <w:gridCol w:w="2551"/>
+        <w:gridCol w:w="2977"/>
+      </w:tblGrid>
+      <w:tr>
+        <w:trPr>
+          <w:cnfStyle w:val="100000000000" w:firstRow="1" w:lastRow="0" w:firstColumn="0" w:lastColumn="0" w:oddVBand="0" w:evenVBand="0" w:oddHBand="0" w:evenHBand="0" w:firstRowFirstColumn="0" w:firstRowLastColumn="0" w:lastRowFirstColumn="0" w:lastRowLastColumn="0"/>
+        </w:trPr>
+        <w:tc>
+          <w:tcPr>
+            <w:cnfStyle w:val="001000000000" w:firstRow="0" w:lastRow="0" w:firstColumn="1" w:lastColumn="0" w:oddVBand="0" w:evenVBand="0" w:oddHBand="0" w:evenHBand="0" w:firstRowFirstColumn="0" w:firstRowLastColumn="0" w:lastRowFirstColumn="0" w:lastRowLastColumn="0"/>
+            <w:tcW w:w="3828" w:type="dxa"/>
+            <w:tcMar>
+              <w:left w:w="0" w:type="dxa"/>
+              <w:right w:w="0" w:type="dxa"/>
+            </w:tcMar>
+          </w:tcPr>
+          <w:p>
+            <w:pPr>
+              <w:pStyle w:val="Heading3"/>
+            </w:pPr>
+            <w:r>
+              <w:t>Systems Analyst</w:t>
+            </w:r>
+          </w:p>
+        </w:tc>
+        <w:tc>
+          <w:tcPr>
+            <w:tcW w:w="2551" w:type="dxa"/>
+            <w:tcMar>
+              <w:left w:w="0" w:type="dxa"/>
+              <w:right w:w="0" w:type="dxa"/>
+            </w:tcMar>
+          </w:tcPr>
+          <w:p>
+            <w:pPr>
+              <w:pStyle w:val="Heading3"/>
+              <w:cnfStyle w:val="100000000000" w:firstRow="1" w:lastRow="0" w:firstColumn="0" w:lastColumn="0" w:oddVBand="0" w:evenVBand="0" w:oddHBand="0" w:evenHBand="0" w:firstRowFirstColumn="0" w:firstRowLastColumn="0" w:lastRowFirstColumn="0" w:lastRowLastColumn="0"/>
+            </w:pPr>
+            <w:r>
+              <w:t>Dec 2009 – Aug 2010</w:t>
+            </w:r>
+            <w:r>
+              <w:t xml:space="preserve"> </w:t>
+            </w:r>
+          </w:p>
+        </w:tc>
+        <w:tc>
+          <w:tcPr>
+            <w:tcW w:w="2977" w:type="dxa"/>
+            <w:tcMar>
+              <w:left w:w="0" w:type="dxa"/>
+              <w:right w:w="0" w:type="dxa"/>
+            </w:tcMar>
+          </w:tcPr>
+          <w:p>
+            <w:pPr>
+              <w:pStyle w:val="Heading3"/>
+              <w:jc w:val="right"/>
+              <w:cnfStyle w:val="100000000000" w:firstRow="1" w:lastRow="0" w:firstColumn="0" w:lastColumn="0" w:oddVBand="0" w:evenVBand="0" w:oddHBand="0" w:evenHBand="0" w:firstRowFirstColumn="0" w:firstRowLastColumn="0" w:lastRowFirstColumn="0" w:lastRowLastColumn="0"/>
+            </w:pPr>
+            <w:r>
+              <w:t>Allied Express Transport</w:t>
+            </w:r>
+          </w:p>
+        </w:tc>
+      </w:tr>
+    </w:tbl>
+    <w:p>
+      <w:pPr>
+        <w:pStyle w:val="ListBullet"/>
+        <w:rPr>
+          <w:rFonts w:cstheme="minorHAnsi"/>
+        </w:rPr>
+      </w:pPr>
+      <w:r>
+        <w:rPr>
+          <w:rFonts w:cstheme="minorHAnsi"/>
+        </w:rPr>
+        <w:t xml:space="preserve">Enabled seamless transport operations to maintain steady business functions during the Agile development of a next-generation Enterprise Resource Planning (ERP) system, </w:t>
+      </w:r>
+      <w:r>
+        <w:rPr>
+          <w:rFonts w:cstheme="minorHAnsi"/>
+        </w:rPr>
+        <w:t>with</w:t>
+      </w:r>
+      <w:r>
+        <w:rPr>
+          <w:rFonts w:cstheme="minorHAnsi"/>
+        </w:rPr>
+        <w:t xml:space="preserve"> data synchronisation under 1 second latency</w:t>
+      </w:r>
+      <w:r>
+        <w:rPr>
+          <w:rFonts w:cstheme="minorHAnsi"/>
+        </w:rPr>
+        <w:t xml:space="preserve"> for over two thousand transactions per second.</w:t>
+      </w:r>
+    </w:p>
+    <w:p>
+      <w:pPr>
+        <w:pStyle w:val="ListBullet"/>
+        <w:rPr>
+          <w:rFonts w:cstheme="minorHAnsi"/>
+        </w:rPr>
+      </w:pPr>
+      <w:r>
+        <w:rPr>
+          <w:rFonts w:cstheme="minorHAnsi"/>
+        </w:rPr>
+        <w:t>Boosted the company's industry leadership in technology by allowing customers to track parcels visually on maps in real-time that used GPS, JavaScript, PHP &amp; ETL with Microsoft SQL, Ingres &amp; PostgreSQL servers.</w:t>
+      </w:r>
+    </w:p>
+    <w:tbl>
+      <w:tblPr>
+        <w:tblStyle w:val="PlainTable4"/>
+        <w:tblW w:w="9356" w:type="dxa"/>
+        <w:tblLook w:val="04A0" w:firstRow="1" w:lastRow="0" w:firstColumn="1" w:lastColumn="0" w:noHBand="0" w:noVBand="1"/>
+      </w:tblPr>
+      <w:tblGrid>
+        <w:gridCol w:w="3828"/>
+        <w:gridCol w:w="2268"/>
+        <w:gridCol w:w="3260"/>
+      </w:tblGrid>
+      <w:tr>
+        <w:trPr>
+          <w:cnfStyle w:val="100000000000" w:firstRow="1" w:lastRow="0" w:firstColumn="0" w:lastColumn="0" w:oddVBand="0" w:evenVBand="0" w:oddHBand="0" w:evenHBand="0" w:firstRowFirstColumn="0" w:firstRowLastColumn="0" w:lastRowFirstColumn="0" w:lastRowLastColumn="0"/>
+        </w:trPr>
+        <w:tc>
+          <w:tcPr>
+            <w:cnfStyle w:val="001000000000" w:firstRow="0" w:lastRow="0" w:firstColumn="1" w:lastColumn="0" w:oddVBand="0" w:evenVBand="0" w:oddHBand="0" w:evenHBand="0" w:firstRowFirstColumn="0" w:firstRowLastColumn="0" w:lastRowFirstColumn="0" w:lastRowLastColumn="0"/>
+            <w:tcW w:w="3828" w:type="dxa"/>
+            <w:tcMar>
+              <w:left w:w="0" w:type="dxa"/>
+              <w:right w:w="0" w:type="dxa"/>
+            </w:tcMar>
+          </w:tcPr>
+          <w:p>
+            <w:pPr>
+              <w:pStyle w:val="Heading3"/>
+            </w:pPr>
+            <w:r>
+              <w:t>IT Manager</w:t>
+            </w:r>
+          </w:p>
+        </w:tc>
+        <w:tc>
+          <w:tcPr>
+            <w:tcW w:w="2268" w:type="dxa"/>
+            <w:tcMar>
+              <w:left w:w="0" w:type="dxa"/>
+              <w:right w:w="0" w:type="dxa"/>
+            </w:tcMar>
+          </w:tcPr>
+          <w:p>
+            <w:pPr>
+              <w:pStyle w:val="Heading3"/>
+              <w:cnfStyle w:val="100000000000" w:firstRow="1" w:lastRow="0" w:firstColumn="0" w:lastColumn="0" w:oddVBand="0" w:evenVBand="0" w:oddHBand="0" w:evenHBand="0" w:firstRowFirstColumn="0" w:firstRowLastColumn="0" w:lastRowFirstColumn="0" w:lastRowLastColumn="0"/>
+            </w:pPr>
+            <w:r>
+              <w:t>Dec 2006 – Dec 2009</w:t>
+            </w:r>
+            <w:r>
+              <w:t xml:space="preserve"> </w:t>
+            </w:r>
+          </w:p>
+        </w:tc>
+        <w:tc>
+          <w:tcPr>
+            <w:tcW w:w="3260" w:type="dxa"/>
+            <w:tcMar>
+              <w:left w:w="0" w:type="dxa"/>
+              <w:right w:w="0" w:type="dxa"/>
+            </w:tcMar>
+          </w:tcPr>
+          <w:p>
+            <w:pPr>
+              <w:pStyle w:val="Heading3"/>
+              <w:jc w:val="right"/>
+              <w:cnfStyle w:val="100000000000" w:firstRow="1" w:lastRow="0" w:firstColumn="0" w:lastColumn="0" w:oddVBand="0" w:evenVBand="0" w:oddHBand="0" w:evenHBand="0" w:firstRowFirstColumn="0" w:firstRowLastColumn="0" w:lastRowFirstColumn="0" w:lastRowLastColumn="0"/>
+            </w:pPr>
+            <w:r>
+              <w:t>Allied Express Transport</w:t>
+            </w:r>
+          </w:p>
+        </w:tc>
+      </w:tr>
+    </w:tbl>
+    <w:p>
+      <w:pPr>
+        <w:pStyle w:val="ListBullet"/>
+      </w:pPr>
+      <w:r>
+        <w:t>Re-architected the Proof of Delivery document management system on Linux using multithread in C++ interfacing with image scanners and barcode recognition algorithm, incorporating Boost and POCO C++ libraries.</w:t>
+      </w:r>
+    </w:p>
+    <w:p>
+      <w:pPr>
+        <w:pStyle w:val="ListBullet"/>
+      </w:pPr>
+      <w:r>
+        <w:t xml:space="preserve">Guided the team of Software Engineers in pioneering web services using SOAP and REST APIs, </w:t>
+      </w:r>
+      <w:r>
+        <w:t xml:space="preserve">creating an industry trend that </w:t>
+      </w:r>
+      <w:r>
+        <w:t xml:space="preserve">allow </w:t>
+      </w:r>
+      <w:r>
+        <w:t>customers to integrate freight management.</w:t>
+      </w:r>
+    </w:p>
+    <w:p>
+      <w:pPr>
+        <w:pStyle w:val="ListBullet"/>
+      </w:pPr>
+      <w:r>
+        <w:t>Recovered $2 million pa in revenue leakage for the freight business unit, using embedded SQL C and ETL on Solaris Unix and Ubuntu Linux servers.</w:t>
+      </w:r>
+    </w:p>
+    <w:p>
+      <w:pPr>
+        <w:pStyle w:val="ListBullet"/>
+        <w:rPr>
+          <w:rFonts w:cstheme="minorHAnsi"/>
+        </w:rPr>
+      </w:pPr>
+      <w:r>
+        <w:t>Strengthened IT infrastructure and reduced downtime by implementing an automatic monitoring system</w:t>
+      </w:r>
+      <w:r>
+        <w:t>, by customising Nagios,</w:t>
+      </w:r>
+      <w:r>
+        <w:t xml:space="preserve"> and hardening network policy</w:t>
+      </w:r>
+      <w:r>
+        <w:t xml:space="preserve"> with </w:t>
+      </w:r>
+      <w:proofErr w:type="spellStart"/>
+      <w:r>
+        <w:t>iptable</w:t>
+      </w:r>
+      <w:proofErr w:type="spellEnd"/>
+      <w:r>
+        <w:t>.</w:t>
+      </w:r>
+    </w:p>
+    <w:tbl>
+      <w:tblPr>
+        <w:tblStyle w:val="PlainTable4"/>
+        <w:tblW w:w="9356" w:type="dxa"/>
+        <w:tblLook w:val="04A0" w:firstRow="1" w:lastRow="0" w:firstColumn="1" w:lastColumn="0" w:noHBand="0" w:noVBand="1"/>
+      </w:tblPr>
+      <w:tblGrid>
+        <w:gridCol w:w="3828"/>
+        <w:gridCol w:w="2126"/>
+        <w:gridCol w:w="3402"/>
+      </w:tblGrid>
+      <w:tr>
+        <w:trPr>
+          <w:cnfStyle w:val="100000000000" w:firstRow="1" w:lastRow="0" w:firstColumn="0" w:lastColumn="0" w:oddVBand="0" w:evenVBand="0" w:oddHBand="0" w:evenHBand="0" w:firstRowFirstColumn="0" w:firstRowLastColumn="0" w:lastRowFirstColumn="0" w:lastRowLastColumn="0"/>
+        </w:trPr>
+        <w:tc>
+          <w:tcPr>
+            <w:cnfStyle w:val="001000000000" w:firstRow="0" w:lastRow="0" w:firstColumn="1" w:lastColumn="0" w:oddVBand="0" w:evenVBand="0" w:oddHBand="0" w:evenHBand="0" w:firstRowFirstColumn="0" w:firstRowLastColumn="0" w:lastRowFirstColumn="0" w:lastRowLastColumn="0"/>
+            <w:tcW w:w="3828" w:type="dxa"/>
+            <w:tcMar>
+              <w:left w:w="0" w:type="dxa"/>
+              <w:right w:w="0" w:type="dxa"/>
+            </w:tcMar>
+          </w:tcPr>
+          <w:p>
+            <w:pPr>
+              <w:pStyle w:val="Heading3"/>
+            </w:pPr>
+            <w:r>
+              <w:lastRenderedPageBreak/>
+              <w:t xml:space="preserve">Software Development </w:t>
+            </w:r>
+            <w:r>
+              <w:t>Manager</w:t>
+            </w:r>
+          </w:p>
+        </w:tc>
+        <w:tc>
+          <w:tcPr>
+            <w:tcW w:w="2126" w:type="dxa"/>
+            <w:tcMar>
+              <w:left w:w="0" w:type="dxa"/>
+              <w:right w:w="0" w:type="dxa"/>
+            </w:tcMar>
+          </w:tcPr>
+          <w:p>
+            <w:pPr>
+              <w:pStyle w:val="Heading3"/>
+              <w:cnfStyle w:val="100000000000" w:firstRow="1" w:lastRow="0" w:firstColumn="0" w:lastColumn="0" w:oddVBand="0" w:evenVBand="0" w:oddHBand="0" w:evenHBand="0" w:firstRowFirstColumn="0" w:firstRowLastColumn="0" w:lastRowFirstColumn="0" w:lastRowLastColumn="0"/>
+            </w:pPr>
+            <w:r>
+              <w:t>Aug 2003 – Dec 2006</w:t>
+            </w:r>
+            <w:r>
+              <w:t xml:space="preserve"> </w:t>
+            </w:r>
+          </w:p>
+        </w:tc>
+        <w:tc>
+          <w:tcPr>
+            <w:tcW w:w="3402" w:type="dxa"/>
+            <w:tcMar>
+              <w:left w:w="0" w:type="dxa"/>
+              <w:right w:w="0" w:type="dxa"/>
+            </w:tcMar>
+          </w:tcPr>
+          <w:p>
+            <w:pPr>
+              <w:pStyle w:val="Heading3"/>
+              <w:jc w:val="right"/>
+              <w:cnfStyle w:val="100000000000" w:firstRow="1" w:lastRow="0" w:firstColumn="0" w:lastColumn="0" w:oddVBand="0" w:evenVBand="0" w:oddHBand="0" w:evenHBand="0" w:firstRowFirstColumn="0" w:firstRowLastColumn="0" w:lastRowFirstColumn="0" w:lastRowLastColumn="0"/>
+            </w:pPr>
+            <w:r>
+              <w:t>Allied Express Transport</w:t>
+            </w:r>
+          </w:p>
+        </w:tc>
+      </w:tr>
+    </w:tbl>
+    <w:p>
+      <w:pPr>
+        <w:pStyle w:val="ListBullet"/>
+        <w:rPr>
+          <w:rFonts w:cstheme="minorHAnsi"/>
+        </w:rPr>
+      </w:pPr>
+      <w:r>
+        <w:rPr>
+          <w:rFonts w:cstheme="minorHAnsi"/>
+        </w:rPr>
+        <w:t>Successfully communicated with and delivered tailored freight software solutions to key customers, including Bing Lee, DHL, LG &amp; Toyota, generating a significant $40 million pa.</w:t>
+      </w:r>
+    </w:p>
+    <w:p>
+      <w:pPr>
+        <w:pStyle w:val="ListBullet"/>
+        <w:rPr>
+          <w:rFonts w:cstheme="minorHAnsi"/>
+        </w:rPr>
+      </w:pPr>
+      <w:r>
+        <w:rPr>
+          <w:rFonts w:cstheme="minorHAnsi"/>
+        </w:rPr>
+        <w:t xml:space="preserve">Collaborated with the finance and operation teams to streamline </w:t>
+      </w:r>
+      <w:r>
+        <w:rPr>
+          <w:rFonts w:cstheme="minorHAnsi"/>
+        </w:rPr>
+        <w:t>the standard process of for</w:t>
+      </w:r>
+      <w:r>
+        <w:rPr>
+          <w:rFonts w:cstheme="minorHAnsi"/>
+        </w:rPr>
+        <w:t xml:space="preserve"> acquisition of companies into Allied Express Transport.</w:t>
+      </w:r>
+    </w:p>
+    <w:p>
+      <w:pPr>
+        <w:pStyle w:val="ListBullet"/>
+        <w:rPr>
+          <w:rFonts w:cstheme="minorHAnsi"/>
+        </w:rPr>
+      </w:pPr>
+      <w:r>
+        <w:rPr>
+          <w:rFonts w:cstheme="minorHAnsi"/>
+        </w:rPr>
+        <w:t xml:space="preserve">Established a structured software development process in alignment with the US Military-Standard-498 &amp; Software Engineering Body of </w:t>
+      </w:r>
+      <w:r>
+        <w:rPr>
+          <w:rFonts w:cstheme="minorHAnsi"/>
+        </w:rPr>
+        <w:t>Knowledge</w:t>
+      </w:r>
+      <w:r>
+        <w:rPr>
+          <w:rFonts w:cstheme="minorHAnsi"/>
+        </w:rPr>
+        <w:t>,</w:t>
+      </w:r>
+      <w:r>
+        <w:rPr>
+          <w:rFonts w:cstheme="minorHAnsi"/>
+        </w:rPr>
+        <w:t xml:space="preserve"> including</w:t>
+      </w:r>
+      <w:r>
+        <w:rPr>
+          <w:rFonts w:cstheme="minorHAnsi"/>
+        </w:rPr>
+        <w:t xml:space="preserve"> version control and code peer review.</w:t>
+      </w:r>
+    </w:p>
+    <w:p>
+      <w:pPr>
+        <w:pStyle w:val="ListBullet"/>
+        <w:rPr>
+          <w:rFonts w:cstheme="minorHAnsi"/>
+        </w:rPr>
+      </w:pPr>
+      <w:r>
+        <w:rPr>
+          <w:rFonts w:cstheme="minorHAnsi"/>
+        </w:rPr>
+        <w:t>Coached junior software engineers in Object-Oriented Design and Development.</w:t>
+      </w:r>
+    </w:p>
+    <w:p>
+      <w:pPr>
+        <w:pStyle w:val="ListBullet"/>
+        <w:rPr>
+          <w:rFonts w:cstheme="minorHAnsi"/>
+        </w:rPr>
+      </w:pPr>
+      <w:r>
+        <w:rPr>
+          <w:rFonts w:cstheme="minorHAnsi"/>
+        </w:rPr>
+        <w:t xml:space="preserve">Optimised product databases </w:t>
+      </w:r>
+      <w:r>
+        <w:rPr>
+          <w:rFonts w:cstheme="minorHAnsi"/>
+        </w:rPr>
+        <w:t>and Ingres 4GL ERP system code for improvement in performance that catered for increasing number of internal users and customers.</w:t>
+      </w:r>
+    </w:p>
+    <w:tbl>
+      <w:tblPr>
+        <w:tblStyle w:val="PlainTable4"/>
+        <w:tblW w:w="9356" w:type="dxa"/>
+        <w:tblLook w:val="04A0" w:firstRow="1" w:lastRow="0" w:firstColumn="1" w:lastColumn="0" w:noHBand="0" w:noVBand="1"/>
+      </w:tblPr>
+      <w:tblGrid>
+        <w:gridCol w:w="3828"/>
+        <w:gridCol w:w="2126"/>
+        <w:gridCol w:w="3402"/>
+      </w:tblGrid>
+      <w:tr>
+        <w:trPr>
+          <w:cnfStyle w:val="100000000000" w:firstRow="1" w:lastRow="0" w:firstColumn="0" w:lastColumn="0" w:oddVBand="0" w:evenVBand="0" w:oddHBand="0" w:evenHBand="0" w:firstRowFirstColumn="0" w:firstRowLastColumn="0" w:lastRowFirstColumn="0" w:lastRowLastColumn="0"/>
+        </w:trPr>
+        <w:tc>
+          <w:tcPr>
+            <w:cnfStyle w:val="001000000000" w:firstRow="0" w:lastRow="0" w:firstColumn="1" w:lastColumn="0" w:oddVBand="0" w:evenVBand="0" w:oddHBand="0" w:evenHBand="0" w:firstRowFirstColumn="0" w:firstRowLastColumn="0" w:lastRowFirstColumn="0" w:lastRowLastColumn="0"/>
+            <w:tcW w:w="3828" w:type="dxa"/>
+            <w:tcMar>
+              <w:left w:w="0" w:type="dxa"/>
+              <w:right w:w="0" w:type="dxa"/>
+            </w:tcMar>
+          </w:tcPr>
+          <w:p>
+            <w:pPr>
+              <w:pStyle w:val="Heading3"/>
+            </w:pPr>
+            <w:r>
+              <w:t>Software Engineer</w:t>
+            </w:r>
+          </w:p>
+        </w:tc>
+        <w:tc>
+          <w:tcPr>
+            <w:tcW w:w="2126" w:type="dxa"/>
+            <w:tcMar>
+              <w:left w:w="0" w:type="dxa"/>
+              <w:right w:w="0" w:type="dxa"/>
+            </w:tcMar>
+          </w:tcPr>
+          <w:p>
+            <w:pPr>
+              <w:pStyle w:val="Heading3"/>
+              <w:cnfStyle w:val="100000000000" w:firstRow="1" w:lastRow="0" w:firstColumn="0" w:lastColumn="0" w:oddVBand="0" w:evenVBand="0" w:oddHBand="0" w:evenHBand="0" w:firstRowFirstColumn="0" w:firstRowLastColumn="0" w:lastRowFirstColumn="0" w:lastRowLastColumn="0"/>
+            </w:pPr>
+            <w:r>
+              <w:t>Mar 2001 – Aug 2003</w:t>
+            </w:r>
+            <w:r>
+              <w:t xml:space="preserve"> </w:t>
+            </w:r>
+          </w:p>
+        </w:tc>
+        <w:tc>
+          <w:tcPr>
+            <w:tcW w:w="3402" w:type="dxa"/>
+            <w:tcMar>
+              <w:left w:w="0" w:type="dxa"/>
+              <w:right w:w="0" w:type="dxa"/>
+            </w:tcMar>
+          </w:tcPr>
+          <w:p>
+            <w:pPr>
+              <w:pStyle w:val="Heading3"/>
+              <w:jc w:val="right"/>
+              <w:cnfStyle w:val="100000000000" w:firstRow="1" w:lastRow="0" w:firstColumn="0" w:lastColumn="0" w:oddVBand="0" w:evenVBand="0" w:oddHBand="0" w:evenHBand="0" w:firstRowFirstColumn="0" w:firstRowLastColumn="0" w:lastRowFirstColumn="0" w:lastRowLastColumn="0"/>
+            </w:pPr>
+            <w:r>
+              <w:t>Raytheon Australia</w:t>
+            </w:r>
+          </w:p>
+        </w:tc>
+      </w:tr>
+    </w:tbl>
+    <w:p>
+      <w:pPr>
+        <w:pStyle w:val="ListBullet"/>
+        <w:rPr>
+          <w:rFonts w:cstheme="minorHAnsi"/>
+        </w:rPr>
+      </w:pPr>
+      <w:r>
+        <w:rPr>
+          <w:rFonts w:cstheme="minorHAnsi"/>
+        </w:rPr>
+        <w:t xml:space="preserve">Crafted a </w:t>
+      </w:r>
+      <w:r>
+        <w:rPr>
+          <w:rFonts w:cstheme="minorHAnsi"/>
+        </w:rPr>
+        <w:t>simple to use</w:t>
+      </w:r>
+      <w:r>
+        <w:rPr>
+          <w:rFonts w:cstheme="minorHAnsi"/>
+        </w:rPr>
+        <w:t xml:space="preserve"> </w:t>
+      </w:r>
+      <w:r>
+        <w:rPr>
+          <w:rFonts w:cstheme="minorHAnsi"/>
+        </w:rPr>
+        <w:t xml:space="preserve">Combat System </w:t>
+      </w:r>
+      <w:r>
+        <w:rPr>
+          <w:rFonts w:cstheme="minorHAnsi"/>
+        </w:rPr>
+        <w:t>training software for the Collins Class Submarine, positively impacting the learning experience of naval personnel annually</w:t>
+      </w:r>
+      <w:r>
+        <w:rPr>
+          <w:rFonts w:cstheme="minorHAnsi"/>
+        </w:rPr>
+        <w:t>.</w:t>
+      </w:r>
+    </w:p>
+    <w:p>
+      <w:pPr>
+        <w:pStyle w:val="ListBullet"/>
+        <w:rPr>
+          <w:rFonts w:cstheme="minorHAnsi"/>
+        </w:rPr>
+      </w:pPr>
+      <w:r>
+        <w:rPr>
+          <w:rFonts w:cstheme="minorHAnsi"/>
+        </w:rPr>
+        <w:t xml:space="preserve">Developed </w:t>
+      </w:r>
+      <w:r>
+        <w:rPr>
+          <w:rFonts w:cstheme="minorHAnsi"/>
+        </w:rPr>
+        <w:t xml:space="preserve">new </w:t>
+      </w:r>
+      <w:r>
+        <w:rPr>
+          <w:rFonts w:cstheme="minorHAnsi"/>
+        </w:rPr>
+        <w:t xml:space="preserve">message bus </w:t>
+      </w:r>
+      <w:r>
+        <w:rPr>
+          <w:rFonts w:cstheme="minorHAnsi"/>
+        </w:rPr>
+        <w:t xml:space="preserve">for </w:t>
+      </w:r>
+      <w:r>
+        <w:rPr>
+          <w:rFonts w:cstheme="minorHAnsi"/>
+        </w:rPr>
+        <w:t xml:space="preserve">exchanging Combat System sensor data on </w:t>
+      </w:r>
+      <w:r>
+        <w:rPr>
+          <w:rFonts w:cstheme="minorHAnsi"/>
+        </w:rPr>
+        <w:t>Solaris</w:t>
+      </w:r>
+      <w:r>
+        <w:rPr>
+          <w:rFonts w:cstheme="minorHAnsi"/>
+        </w:rPr>
+        <w:t xml:space="preserve"> in Ada95 using design patterns and UML with Rational Rose</w:t>
+      </w:r>
+      <w:r>
+        <w:rPr>
+          <w:rFonts w:cstheme="minorHAnsi"/>
+        </w:rPr>
+        <w:t>.</w:t>
+      </w:r>
+    </w:p>
+    <w:tbl>
+      <w:tblPr>
+        <w:tblStyle w:val="PlainTable4"/>
+        <w:tblW w:w="9356" w:type="dxa"/>
+        <w:tblLook w:val="04A0" w:firstRow="1" w:lastRow="0" w:firstColumn="1" w:lastColumn="0" w:noHBand="0" w:noVBand="1"/>
+      </w:tblPr>
+      <w:tblGrid>
+        <w:gridCol w:w="3828"/>
+        <w:gridCol w:w="2126"/>
+        <w:gridCol w:w="3402"/>
+      </w:tblGrid>
+      <w:tr>
+        <w:trPr>
+          <w:cnfStyle w:val="100000000000" w:firstRow="1" w:lastRow="0" w:firstColumn="0" w:lastColumn="0" w:oddVBand="0" w:evenVBand="0" w:oddHBand="0" w:evenHBand="0" w:firstRowFirstColumn="0" w:firstRowLastColumn="0" w:lastRowFirstColumn="0" w:lastRowLastColumn="0"/>
+        </w:trPr>
+        <w:tc>
+          <w:tcPr>
+            <w:cnfStyle w:val="001000000000" w:firstRow="0" w:lastRow="0" w:firstColumn="1" w:lastColumn="0" w:oddVBand="0" w:evenVBand="0" w:oddHBand="0" w:evenHBand="0" w:firstRowFirstColumn="0" w:firstRowLastColumn="0" w:lastRowFirstColumn="0" w:lastRowLastColumn="0"/>
+            <w:tcW w:w="3828" w:type="dxa"/>
+            <w:tcMar>
+              <w:left w:w="0" w:type="dxa"/>
+              <w:right w:w="0" w:type="dxa"/>
+            </w:tcMar>
+          </w:tcPr>
+          <w:p>
+            <w:pPr>
+              <w:pStyle w:val="Heading3"/>
+            </w:pPr>
+            <w:r>
+              <w:t>Software Engineer/Team Leader</w:t>
+            </w:r>
+          </w:p>
+        </w:tc>
+        <w:tc>
+          <w:tcPr>
+            <w:tcW w:w="2126" w:type="dxa"/>
+            <w:tcMar>
+              <w:left w:w="0" w:type="dxa"/>
+              <w:right w:w="0" w:type="dxa"/>
+            </w:tcMar>
+          </w:tcPr>
+          <w:p>
+            <w:pPr>
+              <w:pStyle w:val="Heading3"/>
+              <w:cnfStyle w:val="100000000000" w:firstRow="1" w:lastRow="0" w:firstColumn="0" w:lastColumn="0" w:oddVBand="0" w:evenVBand="0" w:oddHBand="0" w:evenHBand="0" w:firstRowFirstColumn="0" w:firstRowLastColumn="0" w:lastRowFirstColumn="0" w:lastRowLastColumn="0"/>
+            </w:pPr>
+            <w:r>
+              <w:t>Jul 1997 – Mar 2001</w:t>
+            </w:r>
+            <w:r>
+              <w:t xml:space="preserve"> </w:t>
+            </w:r>
+          </w:p>
+        </w:tc>
+        <w:tc>
+          <w:tcPr>
+            <w:tcW w:w="3402" w:type="dxa"/>
+            <w:tcMar>
+              <w:left w:w="0" w:type="dxa"/>
+              <w:right w:w="0" w:type="dxa"/>
+            </w:tcMar>
+          </w:tcPr>
+          <w:p>
+            <w:pPr>
+              <w:pStyle w:val="Heading3"/>
+              <w:jc w:val="right"/>
+              <w:cnfStyle w:val="100000000000" w:firstRow="1" w:lastRow="0" w:firstColumn="0" w:lastColumn="0" w:oddVBand="0" w:evenVBand="0" w:oddHBand="0" w:evenHBand="0" w:firstRowFirstColumn="0" w:firstRowLastColumn="0" w:lastRowFirstColumn="0" w:lastRowLastColumn="0"/>
+            </w:pPr>
+            <w:r>
+              <w:t>Allied Express Transport</w:t>
+            </w:r>
+          </w:p>
+        </w:tc>
+      </w:tr>
+    </w:tbl>
+    <w:p>
+      <w:pPr>
+        <w:pStyle w:val="ListBullet"/>
+        <w:rPr>
+          <w:rFonts w:cstheme="minorHAnsi"/>
+        </w:rPr>
+      </w:pPr>
+      <w:r>
+        <w:rPr>
+          <w:rFonts w:cstheme="minorHAnsi"/>
+        </w:rPr>
+        <w:t xml:space="preserve">Innovated the first freight parcel tracking system in Australia, utilising PowerBuilder on </w:t>
+      </w:r>
+      <w:r>
+        <w:rPr>
+          <w:rFonts w:cstheme="minorHAnsi"/>
+        </w:rPr>
+        <w:t>Windows,</w:t>
+      </w:r>
+      <w:r>
+        <w:rPr>
+          <w:rFonts w:cstheme="minorHAnsi"/>
+        </w:rPr>
+        <w:t xml:space="preserve"> and embedded SQL C on Unix.</w:t>
+      </w:r>
+    </w:p>
+    <w:p>
+      <w:pPr>
+        <w:pStyle w:val="ListBullet"/>
+        <w:rPr>
+          <w:rFonts w:cstheme="minorHAnsi"/>
+        </w:rPr>
+      </w:pPr>
+      <w:r>
+        <w:rPr>
+          <w:rFonts w:cstheme="minorHAnsi"/>
+        </w:rPr>
+        <w:t xml:space="preserve">Produced the first automatic courier booking system in Australia via EDI using embedded SQL C on Unix with Ingres DBMS, generated $20 million pa with Foxtel, Ingram </w:t>
+      </w:r>
+      <w:r>
+        <w:rPr>
+          <w:rFonts w:cstheme="minorHAnsi"/>
+        </w:rPr>
+        <w:t>Micro,</w:t>
+      </w:r>
+      <w:r>
+        <w:rPr>
+          <w:rFonts w:cstheme="minorHAnsi"/>
+        </w:rPr>
+        <w:t xml:space="preserve"> and others.</w:t>
+      </w:r>
+    </w:p>
+    <w:p>
+      <w:pPr>
+        <w:pStyle w:val="ListBullet"/>
+        <w:rPr>
+          <w:rFonts w:cstheme="minorHAnsi"/>
+        </w:rPr>
+      </w:pPr>
+      <w:r>
+        <w:rPr>
+          <w:rFonts w:cstheme="minorHAnsi"/>
+        </w:rPr>
+        <w:t xml:space="preserve">Authored the first EDI </w:t>
+      </w:r>
+      <w:r>
+        <w:rPr>
+          <w:rFonts w:cstheme="minorHAnsi"/>
+        </w:rPr>
+        <w:t>specification</w:t>
+      </w:r>
+      <w:r>
+        <w:rPr>
+          <w:rFonts w:cstheme="minorHAnsi"/>
+        </w:rPr>
+        <w:t xml:space="preserve"> for Australia's transport and logistics industry.</w:t>
+      </w:r>
+    </w:p>
+    <w:p>
+      <w:pPr>
+        <w:pStyle w:val="ListBullet"/>
+        <w:rPr>
+          <w:rFonts w:cstheme="minorHAnsi"/>
+        </w:rPr>
+      </w:pPr>
+      <w:r>
+        <w:rPr>
+          <w:rFonts w:cstheme="minorHAnsi"/>
+        </w:rPr>
+        <w:t>Collaborated with Canon Australia to create Australia's first electronic POD document management system.</w:t>
+      </w:r>
+    </w:p>
+    <w:p>
+      <w:pPr>
+        <w:pStyle w:val="ListBullet"/>
+        <w:rPr>
+          <w:rFonts w:cstheme="minorHAnsi"/>
+        </w:rPr>
+      </w:pPr>
+      <w:r>
+        <w:rPr>
+          <w:rFonts w:cstheme="minorHAnsi"/>
+        </w:rPr>
+        <w:t>Reduced labour by more than 40% by automating daily IT administrative tasks.</w:t>
+      </w:r>
+    </w:p>
+    <w:p>
+      <w:pPr>
+        <w:pStyle w:val="Heading2"/>
+        <w:rPr>
+          <w:rFonts w:asciiTheme="minorHAnsi" w:hAnsiTheme="minorHAnsi" w:cstheme="minorHAnsi"/>
+        </w:rPr>
+      </w:pPr>
+      <w:r>
+        <w:rPr>
+          <w:rFonts w:asciiTheme="minorHAnsi" w:hAnsiTheme="minorHAnsi" w:cstheme="minorHAnsi"/>
+        </w:rPr>
+        <w:t>Education</w:t>
+      </w:r>
+    </w:p>
+    <w:p>
+      <w:r>
+        <w:t>Master of Business Administration | University of Technology, Sydney</w:t>
+      </w:r>
+    </w:p>
+    <w:p>
+      <w:r>
+        <w:t>Master of Computing | University of Western Sydney</w:t>
+      </w:r>
+    </w:p>
+    <w:p>
+      <w:r>
+        <w:t>Bachelor of Science | University of Sydney</w:t>
       </w:r>
     </w:p>
     <w:tbl>
@@ -1424,19 +2493,7 @@
               <w:rPr>
                 <w:rFonts w:cstheme="minorHAnsi"/>
               </w:rPr>
-              <w:t>JavaScript</w:t>
-            </w:r>
-            <w:r>
-              <w:rPr>
-                <w:rFonts w:cstheme="minorHAnsi"/>
-              </w:rPr>
-              <w:t xml:space="preserve"> </w:t>
-            </w:r>
-            <w:r>
-              <w:rPr>
-                <w:rFonts w:cstheme="minorHAnsi"/>
-              </w:rPr>
-              <w:t>/ Typescript</w:t>
+              <w:t>JavaScript / Typescript</w:t>
             </w:r>
           </w:p>
         </w:tc>
@@ -1569,1025 +2626,12 @@
     <w:p>
       <w:pPr>
         <w:pStyle w:val="List2"/>
-        <w:rPr>
-          <w:b/>
-          <w:i/>
-        </w:rPr>
       </w:pPr>
       <w:r>
         <w:t xml:space="preserve">  </w:t>
       </w:r>
       <w:r>
-        <w:rPr>
-          <w:b/>
-          <w:i/>
-        </w:rPr>
-        <w:t>Detail of Projects: https://github.com/robertqhbui/</w:t>
-      </w:r>
-      <w:r>
-        <w:rPr>
-          <w:b/>
-          <w:i/>
-        </w:rPr>
-        <w:t>P</w:t>
-      </w:r>
-      <w:r>
-        <w:rPr>
-          <w:b/>
-          <w:i/>
-        </w:rPr>
-        <w:t>ortfolio</w:t>
-      </w:r>
-    </w:p>
-    <w:p>
-      <w:pPr>
-        <w:pStyle w:val="Heading2"/>
-        <w:rPr>
-          <w:rFonts w:asciiTheme="minorHAnsi" w:hAnsiTheme="minorHAnsi" w:cstheme="minorHAnsi"/>
-        </w:rPr>
-      </w:pPr>
-      <w:r>
-        <w:rPr>
-          <w:rFonts w:asciiTheme="minorHAnsi" w:hAnsiTheme="minorHAnsi" w:cstheme="minorHAnsi"/>
-        </w:rPr>
-        <w:t>Experience</w:t>
-      </w:r>
-    </w:p>
-    <w:tbl>
-      <w:tblPr>
-        <w:tblStyle w:val="PlainTable4"/>
-        <w:tblW w:w="9356" w:type="dxa"/>
-        <w:tblCellMar>
-          <w:left w:w="0" w:type="dxa"/>
-          <w:right w:w="0" w:type="dxa"/>
-        </w:tblCellMar>
-        <w:tblLook w:val="04A0" w:firstRow="1" w:lastRow="0" w:firstColumn="1" w:lastColumn="0" w:noHBand="0" w:noVBand="1"/>
-      </w:tblPr>
-      <w:tblGrid>
-        <w:gridCol w:w="3828"/>
-        <w:gridCol w:w="2268"/>
-        <w:gridCol w:w="3260"/>
-      </w:tblGrid>
-      <w:tr>
-        <w:trPr>
-          <w:cnfStyle w:val="100000000000" w:firstRow="1" w:lastRow="0" w:firstColumn="0" w:lastColumn="0" w:oddVBand="0" w:evenVBand="0" w:oddHBand="0" w:evenHBand="0" w:firstRowFirstColumn="0" w:firstRowLastColumn="0" w:lastRowFirstColumn="0" w:lastRowLastColumn="0"/>
-        </w:trPr>
-        <w:tc>
-          <w:tcPr>
-            <w:cnfStyle w:val="001000000000" w:firstRow="0" w:lastRow="0" w:firstColumn="1" w:lastColumn="0" w:oddVBand="0" w:evenVBand="0" w:oddHBand="0" w:evenHBand="0" w:firstRowFirstColumn="0" w:firstRowLastColumn="0" w:lastRowFirstColumn="0" w:lastRowLastColumn="0"/>
-            <w:tcW w:w="3828" w:type="dxa"/>
-          </w:tcPr>
-          <w:p>
-            <w:pPr>
-              <w:pStyle w:val="Heading3"/>
-            </w:pPr>
-            <w:r>
-              <w:t>Software Engineer</w:t>
-            </w:r>
-          </w:p>
-        </w:tc>
-        <w:tc>
-          <w:tcPr>
-            <w:tcW w:w="2268" w:type="dxa"/>
-          </w:tcPr>
-          <w:p>
-            <w:pPr>
-              <w:pStyle w:val="Heading3"/>
-              <w:cnfStyle w:val="100000000000" w:firstRow="1" w:lastRow="0" w:firstColumn="0" w:lastColumn="0" w:oddVBand="0" w:evenVBand="0" w:oddHBand="0" w:evenHBand="0" w:firstRowFirstColumn="0" w:firstRowLastColumn="0" w:lastRowFirstColumn="0" w:lastRowLastColumn="0"/>
-            </w:pPr>
-            <w:r>
-              <w:t>Aug 2022 – Current</w:t>
-            </w:r>
-            <w:r>
-              <w:t xml:space="preserve"> </w:t>
-            </w:r>
-            <w:r>
-              <w:t xml:space="preserve"> </w:t>
-            </w:r>
-          </w:p>
-        </w:tc>
-        <w:tc>
-          <w:tcPr>
-            <w:tcW w:w="3260" w:type="dxa"/>
-          </w:tcPr>
-          <w:p>
-            <w:pPr>
-              <w:pStyle w:val="Heading3"/>
-              <w:cnfStyle w:val="100000000000" w:firstRow="1" w:lastRow="0" w:firstColumn="0" w:lastColumn="0" w:oddVBand="0" w:evenVBand="0" w:oddHBand="0" w:evenHBand="0" w:firstRowFirstColumn="0" w:firstRowLastColumn="0" w:lastRowFirstColumn="0" w:lastRowLastColumn="0"/>
-            </w:pPr>
-            <w:r>
-              <w:t>BAE Systems Australia</w:t>
-            </w:r>
-          </w:p>
-        </w:tc>
-      </w:tr>
-    </w:tbl>
-    <w:p>
-      <w:pPr>
-        <w:pStyle w:val="ListBullet"/>
-      </w:pPr>
-      <w:r>
-        <w:t>Successfully resolved issues and refactored the combat training systems on Windows &amp; Linux – a real-time distributed system over Ethernet using message exchange.</w:t>
-      </w:r>
-    </w:p>
-    <w:p>
-      <w:pPr>
-        <w:pStyle w:val="ListBullet"/>
-      </w:pPr>
-      <w:r>
-        <w:t>Analysed &amp; resolved complex communication problems of software components involving low-level hardware serial communication and USB connectivity between Solaris servers, embedded C code on VxWorks and C code on Linux.</w:t>
-      </w:r>
-    </w:p>
-    <w:p>
-      <w:pPr>
-        <w:pStyle w:val="ListBullet"/>
-      </w:pPr>
-      <w:r>
-        <w:t>Acquired C# development skills and resolved multithreading issues within the required timeframe.</w:t>
-      </w:r>
-    </w:p>
-    <w:tbl>
-      <w:tblPr>
-        <w:tblStyle w:val="PlainTable4"/>
-        <w:tblW w:w="9356" w:type="dxa"/>
-        <w:tblLook w:val="04A0" w:firstRow="1" w:lastRow="0" w:firstColumn="1" w:lastColumn="0" w:noHBand="0" w:noVBand="1"/>
-      </w:tblPr>
-      <w:tblGrid>
-        <w:gridCol w:w="3828"/>
-        <w:gridCol w:w="2268"/>
-        <w:gridCol w:w="3260"/>
-      </w:tblGrid>
-      <w:tr>
-        <w:trPr>
-          <w:cnfStyle w:val="100000000000" w:firstRow="1" w:lastRow="0" w:firstColumn="0" w:lastColumn="0" w:oddVBand="0" w:evenVBand="0" w:oddHBand="0" w:evenHBand="0" w:firstRowFirstColumn="0" w:firstRowLastColumn="0" w:lastRowFirstColumn="0" w:lastRowLastColumn="0"/>
-        </w:trPr>
-        <w:tc>
-          <w:tcPr>
-            <w:cnfStyle w:val="001000000000" w:firstRow="0" w:lastRow="0" w:firstColumn="1" w:lastColumn="0" w:oddVBand="0" w:evenVBand="0" w:oddHBand="0" w:evenHBand="0" w:firstRowFirstColumn="0" w:firstRowLastColumn="0" w:lastRowFirstColumn="0" w:lastRowLastColumn="0"/>
-            <w:tcW w:w="3828" w:type="dxa"/>
-            <w:tcMar>
-              <w:left w:w="0" w:type="dxa"/>
-              <w:right w:w="0" w:type="dxa"/>
-            </w:tcMar>
-          </w:tcPr>
-          <w:p>
-            <w:pPr>
-              <w:pStyle w:val="Heading3"/>
-            </w:pPr>
-            <w:r>
-              <w:t>Owner</w:t>
-            </w:r>
-            <w:r>
-              <w:t>-</w:t>
-            </w:r>
-            <w:r>
-              <w:t>Operator</w:t>
-            </w:r>
-            <w:r>
-              <w:t>/IT Support</w:t>
-            </w:r>
-          </w:p>
-        </w:tc>
-        <w:tc>
-          <w:tcPr>
-            <w:tcW w:w="2268" w:type="dxa"/>
-            <w:tcMar>
-              <w:left w:w="0" w:type="dxa"/>
-              <w:right w:w="0" w:type="dxa"/>
-            </w:tcMar>
-          </w:tcPr>
-          <w:p>
-            <w:pPr>
-              <w:pStyle w:val="Heading3"/>
-              <w:cnfStyle w:val="100000000000" w:firstRow="1" w:lastRow="0" w:firstColumn="0" w:lastColumn="0" w:oddVBand="0" w:evenVBand="0" w:oddHBand="0" w:evenHBand="0" w:firstRowFirstColumn="0" w:firstRowLastColumn="0" w:lastRowFirstColumn="0" w:lastRowLastColumn="0"/>
-            </w:pPr>
-            <w:r>
-              <w:t>Oct 2010 – Jun 2022</w:t>
-            </w:r>
-          </w:p>
-        </w:tc>
-        <w:tc>
-          <w:tcPr>
-            <w:tcW w:w="3260" w:type="dxa"/>
-            <w:tcMar>
-              <w:left w:w="0" w:type="dxa"/>
-              <w:right w:w="0" w:type="dxa"/>
-            </w:tcMar>
-          </w:tcPr>
-          <w:p>
-            <w:pPr>
-              <w:pStyle w:val="Heading3"/>
-              <w:cnfStyle w:val="100000000000" w:firstRow="1" w:lastRow="0" w:firstColumn="0" w:lastColumn="0" w:oddVBand="0" w:evenVBand="0" w:oddHBand="0" w:evenHBand="0" w:firstRowFirstColumn="0" w:firstRowLastColumn="0" w:lastRowFirstColumn="0" w:lastRowLastColumn="0"/>
-            </w:pPr>
-            <w:proofErr w:type="spellStart"/>
-            <w:r>
-              <w:t>Marketfair</w:t>
-            </w:r>
-            <w:proofErr w:type="spellEnd"/>
-            <w:r>
-              <w:t xml:space="preserve"> Newsagency</w:t>
-            </w:r>
-          </w:p>
-        </w:tc>
-      </w:tr>
-    </w:tbl>
-    <w:p>
-      <w:pPr>
-        <w:pStyle w:val="ListBullet"/>
-        <w:rPr>
-          <w:rFonts w:cstheme="minorHAnsi"/>
-        </w:rPr>
-      </w:pPr>
-      <w:r>
-        <w:rPr>
-          <w:rFonts w:cstheme="minorHAnsi"/>
-        </w:rPr>
-        <w:t xml:space="preserve">Successfully steered the failing business into profit-making within the first 12 months, exceeding customer's expectations and demonstrating strong leadership and business acumen. </w:t>
-      </w:r>
-    </w:p>
-    <w:p>
-      <w:pPr>
-        <w:pStyle w:val="ListBullet"/>
-        <w:rPr>
-          <w:rFonts w:cstheme="minorHAnsi"/>
-        </w:rPr>
-      </w:pPr>
-      <w:r>
-        <w:rPr>
-          <w:rFonts w:cstheme="minorHAnsi"/>
-        </w:rPr>
-        <w:t xml:space="preserve">Integrated the POS system with the </w:t>
-      </w:r>
-      <w:proofErr w:type="spellStart"/>
-      <w:r>
-        <w:rPr>
-          <w:rFonts w:cstheme="minorHAnsi"/>
-        </w:rPr>
-        <w:t>Woocommerce</w:t>
-      </w:r>
-      <w:proofErr w:type="spellEnd"/>
-      <w:r>
-        <w:rPr>
-          <w:rFonts w:cstheme="minorHAnsi"/>
-        </w:rPr>
-        <w:t xml:space="preserve"> online store using ETL and PHP with REST API for inventory and price updates, leading to a 12% monthly revenue growth.</w:t>
-      </w:r>
-    </w:p>
-    <w:tbl>
-      <w:tblPr>
-        <w:tblStyle w:val="PlainTable4"/>
-        <w:tblW w:w="9356" w:type="dxa"/>
-        <w:tblLook w:val="04A0" w:firstRow="1" w:lastRow="0" w:firstColumn="1" w:lastColumn="0" w:noHBand="0" w:noVBand="1"/>
-      </w:tblPr>
-      <w:tblGrid>
-        <w:gridCol w:w="3828"/>
-        <w:gridCol w:w="2551"/>
-        <w:gridCol w:w="2977"/>
-      </w:tblGrid>
-      <w:tr>
-        <w:trPr>
-          <w:cnfStyle w:val="100000000000" w:firstRow="1" w:lastRow="0" w:firstColumn="0" w:lastColumn="0" w:oddVBand="0" w:evenVBand="0" w:oddHBand="0" w:evenHBand="0" w:firstRowFirstColumn="0" w:firstRowLastColumn="0" w:lastRowFirstColumn="0" w:lastRowLastColumn="0"/>
-        </w:trPr>
-        <w:tc>
-          <w:tcPr>
-            <w:cnfStyle w:val="001000000000" w:firstRow="0" w:lastRow="0" w:firstColumn="1" w:lastColumn="0" w:oddVBand="0" w:evenVBand="0" w:oddHBand="0" w:evenHBand="0" w:firstRowFirstColumn="0" w:firstRowLastColumn="0" w:lastRowFirstColumn="0" w:lastRowLastColumn="0"/>
-            <w:tcW w:w="3828" w:type="dxa"/>
-            <w:tcMar>
-              <w:left w:w="0" w:type="dxa"/>
-              <w:right w:w="0" w:type="dxa"/>
-            </w:tcMar>
-          </w:tcPr>
-          <w:p>
-            <w:pPr>
-              <w:pStyle w:val="Heading3"/>
-            </w:pPr>
-            <w:r>
-              <w:t>Systems Analyst</w:t>
-            </w:r>
-          </w:p>
-        </w:tc>
-        <w:tc>
-          <w:tcPr>
-            <w:tcW w:w="2551" w:type="dxa"/>
-            <w:tcMar>
-              <w:left w:w="0" w:type="dxa"/>
-              <w:right w:w="0" w:type="dxa"/>
-            </w:tcMar>
-          </w:tcPr>
-          <w:p>
-            <w:pPr>
-              <w:pStyle w:val="Heading3"/>
-              <w:cnfStyle w:val="100000000000" w:firstRow="1" w:lastRow="0" w:firstColumn="0" w:lastColumn="0" w:oddVBand="0" w:evenVBand="0" w:oddHBand="0" w:evenHBand="0" w:firstRowFirstColumn="0" w:firstRowLastColumn="0" w:lastRowFirstColumn="0" w:lastRowLastColumn="0"/>
-            </w:pPr>
-            <w:r>
-              <w:t>Dec 2009 – Aug 2010</w:t>
-            </w:r>
-            <w:r>
-              <w:t xml:space="preserve"> </w:t>
-            </w:r>
-          </w:p>
-        </w:tc>
-        <w:tc>
-          <w:tcPr>
-            <w:tcW w:w="2977" w:type="dxa"/>
-            <w:tcMar>
-              <w:left w:w="0" w:type="dxa"/>
-              <w:right w:w="0" w:type="dxa"/>
-            </w:tcMar>
-          </w:tcPr>
-          <w:p>
-            <w:pPr>
-              <w:pStyle w:val="Heading3"/>
-              <w:cnfStyle w:val="100000000000" w:firstRow="1" w:lastRow="0" w:firstColumn="0" w:lastColumn="0" w:oddVBand="0" w:evenVBand="0" w:oddHBand="0" w:evenHBand="0" w:firstRowFirstColumn="0" w:firstRowLastColumn="0" w:lastRowFirstColumn="0" w:lastRowLastColumn="0"/>
-            </w:pPr>
-            <w:r>
-              <w:t>Allied Express Transport</w:t>
-            </w:r>
-          </w:p>
-        </w:tc>
-      </w:tr>
-    </w:tbl>
-    <w:p>
-      <w:pPr>
-        <w:pStyle w:val="ListBullet"/>
-        <w:rPr>
-          <w:rFonts w:cstheme="minorHAnsi"/>
-        </w:rPr>
-      </w:pPr>
-      <w:r>
-        <w:rPr>
-          <w:rFonts w:cstheme="minorHAnsi"/>
-        </w:rPr>
-        <w:t>Enabled seamless transport operations to maintain steady business functions during the Agile development of a next-generation Enterprise Resource Planning (ERP) system, ensuring zero downtime while transitioning between systems.</w:t>
-      </w:r>
-    </w:p>
-    <w:p>
-      <w:pPr>
-        <w:pStyle w:val="ListBullet"/>
-        <w:rPr>
-          <w:rFonts w:cstheme="minorHAnsi"/>
-        </w:rPr>
-      </w:pPr>
-      <w:r>
-        <w:rPr>
-          <w:rFonts w:cstheme="minorHAnsi"/>
-        </w:rPr>
-        <w:t>Boosted the company's industry leadership in technology by allowing customers to track parcels visually on maps in real-time that used GPS, JavaScript, PHP &amp; ETL with Microsoft SQL, Ingres &amp; PostgreSQL servers.</w:t>
-      </w:r>
-    </w:p>
-    <w:tbl>
-      <w:tblPr>
-        <w:tblStyle w:val="PlainTable4"/>
-        <w:tblW w:w="9356" w:type="dxa"/>
-        <w:tblLook w:val="04A0" w:firstRow="1" w:lastRow="0" w:firstColumn="1" w:lastColumn="0" w:noHBand="0" w:noVBand="1"/>
-      </w:tblPr>
-      <w:tblGrid>
-        <w:gridCol w:w="3828"/>
-        <w:gridCol w:w="2268"/>
-        <w:gridCol w:w="3260"/>
-      </w:tblGrid>
-      <w:tr>
-        <w:trPr>
-          <w:cnfStyle w:val="100000000000" w:firstRow="1" w:lastRow="0" w:firstColumn="0" w:lastColumn="0" w:oddVBand="0" w:evenVBand="0" w:oddHBand="0" w:evenHBand="0" w:firstRowFirstColumn="0" w:firstRowLastColumn="0" w:lastRowFirstColumn="0" w:lastRowLastColumn="0"/>
-        </w:trPr>
-        <w:tc>
-          <w:tcPr>
-            <w:cnfStyle w:val="001000000000" w:firstRow="0" w:lastRow="0" w:firstColumn="1" w:lastColumn="0" w:oddVBand="0" w:evenVBand="0" w:oddHBand="0" w:evenHBand="0" w:firstRowFirstColumn="0" w:firstRowLastColumn="0" w:lastRowFirstColumn="0" w:lastRowLastColumn="0"/>
-            <w:tcW w:w="3828" w:type="dxa"/>
-            <w:tcMar>
-              <w:left w:w="0" w:type="dxa"/>
-              <w:right w:w="0" w:type="dxa"/>
-            </w:tcMar>
-          </w:tcPr>
-          <w:p>
-            <w:pPr>
-              <w:pStyle w:val="Heading3"/>
-            </w:pPr>
-            <w:r>
-              <w:lastRenderedPageBreak/>
-              <w:t>IT Manager</w:t>
-            </w:r>
-          </w:p>
-        </w:tc>
-        <w:tc>
-          <w:tcPr>
-            <w:tcW w:w="2268" w:type="dxa"/>
-            <w:tcMar>
-              <w:left w:w="0" w:type="dxa"/>
-              <w:right w:w="0" w:type="dxa"/>
-            </w:tcMar>
-          </w:tcPr>
-          <w:p>
-            <w:pPr>
-              <w:pStyle w:val="Heading3"/>
-              <w:cnfStyle w:val="100000000000" w:firstRow="1" w:lastRow="0" w:firstColumn="0" w:lastColumn="0" w:oddVBand="0" w:evenVBand="0" w:oddHBand="0" w:evenHBand="0" w:firstRowFirstColumn="0" w:firstRowLastColumn="0" w:lastRowFirstColumn="0" w:lastRowLastColumn="0"/>
-            </w:pPr>
-            <w:r>
-              <w:t>Dec 2006 – Dec 2009</w:t>
-            </w:r>
-            <w:r>
-              <w:t xml:space="preserve"> </w:t>
-            </w:r>
-          </w:p>
-        </w:tc>
-        <w:tc>
-          <w:tcPr>
-            <w:tcW w:w="3260" w:type="dxa"/>
-            <w:tcMar>
-              <w:left w:w="0" w:type="dxa"/>
-              <w:right w:w="0" w:type="dxa"/>
-            </w:tcMar>
-          </w:tcPr>
-          <w:p>
-            <w:pPr>
-              <w:pStyle w:val="Heading3"/>
-              <w:cnfStyle w:val="100000000000" w:firstRow="1" w:lastRow="0" w:firstColumn="0" w:lastColumn="0" w:oddVBand="0" w:evenVBand="0" w:oddHBand="0" w:evenHBand="0" w:firstRowFirstColumn="0" w:firstRowLastColumn="0" w:lastRowFirstColumn="0" w:lastRowLastColumn="0"/>
-            </w:pPr>
-            <w:r>
-              <w:t>Allied Express Transport</w:t>
-            </w:r>
-          </w:p>
-        </w:tc>
-      </w:tr>
-    </w:tbl>
-    <w:p>
-      <w:pPr>
-        <w:pStyle w:val="ListBullet"/>
-      </w:pPr>
-      <w:r>
-        <w:t>Re-architected the Proof of Delivery document management system on Linux using multithread in C++ interfacing with image scanners and barcode recognition algorithm, incorporating Boost and POCO C++ libraries.</w:t>
-      </w:r>
-    </w:p>
-    <w:p>
-      <w:pPr>
-        <w:pStyle w:val="ListBullet"/>
-      </w:pPr>
-      <w:r>
-        <w:t xml:space="preserve">Guided the team of Software Engineers in pioneering web services using SOAP and REST APIs, </w:t>
-      </w:r>
-      <w:r>
-        <w:t xml:space="preserve">creating an industry trend that </w:t>
-      </w:r>
-      <w:r>
-        <w:t xml:space="preserve">allow </w:t>
-      </w:r>
-      <w:r>
-        <w:t>customers to integrate freight management.</w:t>
-      </w:r>
-    </w:p>
-    <w:p>
-      <w:pPr>
-        <w:pStyle w:val="ListBullet"/>
-      </w:pPr>
-      <w:r>
-        <w:t>Recovered $2 million pa in revenue leakage for the freight business unit, using embedded SQL C and ETL on Solaris Unix and Ubuntu Linux servers.</w:t>
-      </w:r>
-    </w:p>
-    <w:p>
-      <w:pPr>
-        <w:pStyle w:val="ListBullet"/>
-        <w:rPr>
-          <w:rFonts w:cstheme="minorHAnsi"/>
-        </w:rPr>
-      </w:pPr>
-      <w:r>
-        <w:t>Strengthened IT infrastructure and reduced downtime by implementing an automatic monitoring system and hardening network policy.</w:t>
-      </w:r>
-    </w:p>
-    <w:tbl>
-      <w:tblPr>
-        <w:tblStyle w:val="PlainTable4"/>
-        <w:tblW w:w="9356" w:type="dxa"/>
-        <w:tblLook w:val="04A0" w:firstRow="1" w:lastRow="0" w:firstColumn="1" w:lastColumn="0" w:noHBand="0" w:noVBand="1"/>
-      </w:tblPr>
-      <w:tblGrid>
-        <w:gridCol w:w="3828"/>
-        <w:gridCol w:w="2126"/>
-        <w:gridCol w:w="3402"/>
-      </w:tblGrid>
-      <w:tr>
-        <w:trPr>
-          <w:cnfStyle w:val="100000000000" w:firstRow="1" w:lastRow="0" w:firstColumn="0" w:lastColumn="0" w:oddVBand="0" w:evenVBand="0" w:oddHBand="0" w:evenHBand="0" w:firstRowFirstColumn="0" w:firstRowLastColumn="0" w:lastRowFirstColumn="0" w:lastRowLastColumn="0"/>
-        </w:trPr>
-        <w:tc>
-          <w:tcPr>
-            <w:cnfStyle w:val="001000000000" w:firstRow="0" w:lastRow="0" w:firstColumn="1" w:lastColumn="0" w:oddVBand="0" w:evenVBand="0" w:oddHBand="0" w:evenHBand="0" w:firstRowFirstColumn="0" w:firstRowLastColumn="0" w:lastRowFirstColumn="0" w:lastRowLastColumn="0"/>
-            <w:tcW w:w="3828" w:type="dxa"/>
-            <w:tcMar>
-              <w:left w:w="0" w:type="dxa"/>
-              <w:right w:w="0" w:type="dxa"/>
-            </w:tcMar>
-          </w:tcPr>
-          <w:p>
-            <w:pPr>
-              <w:pStyle w:val="Heading3"/>
-            </w:pPr>
-            <w:r>
-              <w:t xml:space="preserve">Software Development </w:t>
-            </w:r>
-            <w:r>
-              <w:t>Manager</w:t>
-            </w:r>
-          </w:p>
-        </w:tc>
-        <w:tc>
-          <w:tcPr>
-            <w:tcW w:w="2126" w:type="dxa"/>
-            <w:tcMar>
-              <w:left w:w="0" w:type="dxa"/>
-              <w:right w:w="0" w:type="dxa"/>
-            </w:tcMar>
-          </w:tcPr>
-          <w:p>
-            <w:pPr>
-              <w:pStyle w:val="Heading3"/>
-              <w:cnfStyle w:val="100000000000" w:firstRow="1" w:lastRow="0" w:firstColumn="0" w:lastColumn="0" w:oddVBand="0" w:evenVBand="0" w:oddHBand="0" w:evenHBand="0" w:firstRowFirstColumn="0" w:firstRowLastColumn="0" w:lastRowFirstColumn="0" w:lastRowLastColumn="0"/>
-            </w:pPr>
-            <w:r>
-              <w:t>Aug 2003 – Dec 2006</w:t>
-            </w:r>
-            <w:r>
-              <w:t xml:space="preserve"> </w:t>
-            </w:r>
-          </w:p>
-        </w:tc>
-        <w:tc>
-          <w:tcPr>
-            <w:tcW w:w="3402" w:type="dxa"/>
-            <w:tcMar>
-              <w:left w:w="0" w:type="dxa"/>
-              <w:right w:w="0" w:type="dxa"/>
-            </w:tcMar>
-          </w:tcPr>
-          <w:p>
-            <w:pPr>
-              <w:pStyle w:val="Heading3"/>
-              <w:cnfStyle w:val="100000000000" w:firstRow="1" w:lastRow="0" w:firstColumn="0" w:lastColumn="0" w:oddVBand="0" w:evenVBand="0" w:oddHBand="0" w:evenHBand="0" w:firstRowFirstColumn="0" w:firstRowLastColumn="0" w:lastRowFirstColumn="0" w:lastRowLastColumn="0"/>
-            </w:pPr>
-            <w:r>
-              <w:t>Allied Express Transport</w:t>
-            </w:r>
-          </w:p>
-        </w:tc>
-      </w:tr>
-    </w:tbl>
-    <w:p>
-      <w:pPr>
-        <w:pStyle w:val="ListBullet"/>
-        <w:rPr>
-          <w:rFonts w:cstheme="minorHAnsi"/>
-        </w:rPr>
-      </w:pPr>
-      <w:r>
-        <w:rPr>
-          <w:rFonts w:cstheme="minorHAnsi"/>
-        </w:rPr>
-        <w:t>Successfully communicated with and delivered tailored freight software solutions to key customers, including Bing Lee, DHL, LG &amp; Toyota, generating a significant $40 million pa.</w:t>
-      </w:r>
-    </w:p>
-    <w:p>
-      <w:pPr>
-        <w:pStyle w:val="ListBullet"/>
-        <w:rPr>
-          <w:rFonts w:cstheme="minorHAnsi"/>
-        </w:rPr>
-      </w:pPr>
-      <w:r>
-        <w:rPr>
-          <w:rFonts w:cstheme="minorHAnsi"/>
-        </w:rPr>
-        <w:t>Collaborated with the finance and operation teams to streamline the acquisition of companies into Allied Express Transport.</w:t>
-      </w:r>
-    </w:p>
-    <w:p>
-      <w:pPr>
-        <w:pStyle w:val="ListBullet"/>
-        <w:rPr>
-          <w:rFonts w:cstheme="minorHAnsi"/>
-        </w:rPr>
-      </w:pPr>
-      <w:r>
-        <w:rPr>
-          <w:rFonts w:cstheme="minorHAnsi"/>
-        </w:rPr>
-        <w:t xml:space="preserve">Established a structured software development process in alignment with the US Military-Standard-498 &amp; Software Engineering Body of </w:t>
-      </w:r>
-      <w:r>
-        <w:rPr>
-          <w:rFonts w:cstheme="minorHAnsi"/>
-        </w:rPr>
-        <w:t>Knowledge</w:t>
-      </w:r>
-      <w:r>
-        <w:rPr>
-          <w:rFonts w:cstheme="minorHAnsi"/>
-        </w:rPr>
-        <w:t>,</w:t>
-      </w:r>
-      <w:r>
-        <w:rPr>
-          <w:rFonts w:cstheme="minorHAnsi"/>
-        </w:rPr>
-        <w:t xml:space="preserve"> including</w:t>
-      </w:r>
-      <w:r>
-        <w:rPr>
-          <w:rFonts w:cstheme="minorHAnsi"/>
-        </w:rPr>
-        <w:t xml:space="preserve"> version control and code peer review.</w:t>
-      </w:r>
-    </w:p>
-    <w:p>
-      <w:pPr>
-        <w:pStyle w:val="ListBullet"/>
-        <w:rPr>
-          <w:rFonts w:cstheme="minorHAnsi"/>
-        </w:rPr>
-      </w:pPr>
-      <w:r>
-        <w:rPr>
-          <w:rFonts w:cstheme="minorHAnsi"/>
-        </w:rPr>
-        <w:t>Coached junior software engineers in Object-Oriented Design and Development.</w:t>
-      </w:r>
-    </w:p>
-    <w:p>
-      <w:pPr>
-        <w:pStyle w:val="ListBullet"/>
-        <w:rPr>
-          <w:rFonts w:cstheme="minorHAnsi"/>
-        </w:rPr>
-      </w:pPr>
-      <w:r>
-        <w:rPr>
-          <w:rFonts w:cstheme="minorHAnsi"/>
-        </w:rPr>
-        <w:t xml:space="preserve">Optimised product databases </w:t>
-      </w:r>
-      <w:r>
-        <w:rPr>
-          <w:rFonts w:cstheme="minorHAnsi"/>
-        </w:rPr>
-        <w:t>and Ingres 4GL ERP system code for improvement in performance that catered for increasing number of internal users and customers.</w:t>
-      </w:r>
-    </w:p>
-    <w:tbl>
-      <w:tblPr>
-        <w:tblStyle w:val="PlainTable4"/>
-        <w:tblW w:w="9356" w:type="dxa"/>
-        <w:tblLook w:val="04A0" w:firstRow="1" w:lastRow="0" w:firstColumn="1" w:lastColumn="0" w:noHBand="0" w:noVBand="1"/>
-      </w:tblPr>
-      <w:tblGrid>
-        <w:gridCol w:w="3828"/>
-        <w:gridCol w:w="2126"/>
-        <w:gridCol w:w="3402"/>
-      </w:tblGrid>
-      <w:tr>
-        <w:trPr>
-          <w:cnfStyle w:val="100000000000" w:firstRow="1" w:lastRow="0" w:firstColumn="0" w:lastColumn="0" w:oddVBand="0" w:evenVBand="0" w:oddHBand="0" w:evenHBand="0" w:firstRowFirstColumn="0" w:firstRowLastColumn="0" w:lastRowFirstColumn="0" w:lastRowLastColumn="0"/>
-        </w:trPr>
-        <w:tc>
-          <w:tcPr>
-            <w:cnfStyle w:val="001000000000" w:firstRow="0" w:lastRow="0" w:firstColumn="1" w:lastColumn="0" w:oddVBand="0" w:evenVBand="0" w:oddHBand="0" w:evenHBand="0" w:firstRowFirstColumn="0" w:firstRowLastColumn="0" w:lastRowFirstColumn="0" w:lastRowLastColumn="0"/>
-            <w:tcW w:w="3828" w:type="dxa"/>
-            <w:tcMar>
-              <w:left w:w="0" w:type="dxa"/>
-              <w:right w:w="0" w:type="dxa"/>
-            </w:tcMar>
-          </w:tcPr>
-          <w:p>
-            <w:pPr>
-              <w:pStyle w:val="Heading3"/>
-            </w:pPr>
-            <w:r>
-              <w:t>Software Engineer</w:t>
-            </w:r>
-          </w:p>
-        </w:tc>
-        <w:tc>
-          <w:tcPr>
-            <w:tcW w:w="2126" w:type="dxa"/>
-            <w:tcMar>
-              <w:left w:w="0" w:type="dxa"/>
-              <w:right w:w="0" w:type="dxa"/>
-            </w:tcMar>
-          </w:tcPr>
-          <w:p>
-            <w:pPr>
-              <w:pStyle w:val="Heading3"/>
-              <w:cnfStyle w:val="100000000000" w:firstRow="1" w:lastRow="0" w:firstColumn="0" w:lastColumn="0" w:oddVBand="0" w:evenVBand="0" w:oddHBand="0" w:evenHBand="0" w:firstRowFirstColumn="0" w:firstRowLastColumn="0" w:lastRowFirstColumn="0" w:lastRowLastColumn="0"/>
-            </w:pPr>
-            <w:r>
-              <w:t>Mar 2001 – Aug 2003</w:t>
-            </w:r>
-            <w:r>
-              <w:t xml:space="preserve"> </w:t>
-            </w:r>
-          </w:p>
-        </w:tc>
-        <w:tc>
-          <w:tcPr>
-            <w:tcW w:w="3402" w:type="dxa"/>
-            <w:tcMar>
-              <w:left w:w="0" w:type="dxa"/>
-              <w:right w:w="0" w:type="dxa"/>
-            </w:tcMar>
-          </w:tcPr>
-          <w:p>
-            <w:pPr>
-              <w:pStyle w:val="Heading3"/>
-              <w:cnfStyle w:val="100000000000" w:firstRow="1" w:lastRow="0" w:firstColumn="0" w:lastColumn="0" w:oddVBand="0" w:evenVBand="0" w:oddHBand="0" w:evenHBand="0" w:firstRowFirstColumn="0" w:firstRowLastColumn="0" w:lastRowFirstColumn="0" w:lastRowLastColumn="0"/>
-            </w:pPr>
-            <w:r>
-              <w:t>Raytheon Australia</w:t>
-            </w:r>
-          </w:p>
-        </w:tc>
-      </w:tr>
-    </w:tbl>
-    <w:p>
-      <w:pPr>
-        <w:pStyle w:val="ListBullet"/>
-        <w:rPr>
-          <w:rFonts w:cstheme="minorHAnsi"/>
-        </w:rPr>
-      </w:pPr>
-      <w:r>
-        <w:rPr>
-          <w:rFonts w:cstheme="minorHAnsi"/>
-        </w:rPr>
-        <w:t xml:space="preserve">Crafted a </w:t>
-      </w:r>
-      <w:r>
-        <w:rPr>
-          <w:rFonts w:cstheme="minorHAnsi"/>
-        </w:rPr>
-        <w:t>simple to use</w:t>
-      </w:r>
-      <w:r>
-        <w:rPr>
-          <w:rFonts w:cstheme="minorHAnsi"/>
-        </w:rPr>
-        <w:t xml:space="preserve"> </w:t>
-      </w:r>
-      <w:r>
-        <w:rPr>
-          <w:rFonts w:cstheme="minorHAnsi"/>
-        </w:rPr>
-        <w:t xml:space="preserve">Combat System </w:t>
-      </w:r>
-      <w:r>
-        <w:rPr>
-          <w:rFonts w:cstheme="minorHAnsi"/>
-        </w:rPr>
-        <w:t>training software for the Collins Class Submarine, positively impacting the learning experience of naval personnel annually</w:t>
-      </w:r>
-      <w:r>
-        <w:rPr>
-          <w:rFonts w:cstheme="minorHAnsi"/>
-        </w:rPr>
-        <w:t>.</w:t>
-      </w:r>
-    </w:p>
-    <w:p>
-      <w:pPr>
-        <w:pStyle w:val="ListBullet"/>
-        <w:rPr>
-          <w:rFonts w:cstheme="minorHAnsi"/>
-        </w:rPr>
-      </w:pPr>
-      <w:r>
-        <w:rPr>
-          <w:rFonts w:cstheme="minorHAnsi"/>
-        </w:rPr>
-        <w:t xml:space="preserve">Developed </w:t>
-      </w:r>
-      <w:r>
-        <w:rPr>
-          <w:rFonts w:cstheme="minorHAnsi"/>
-        </w:rPr>
-        <w:t xml:space="preserve">new </w:t>
-      </w:r>
-      <w:r>
-        <w:rPr>
-          <w:rFonts w:cstheme="minorHAnsi"/>
-        </w:rPr>
-        <w:t xml:space="preserve">message bus </w:t>
-      </w:r>
-      <w:r>
-        <w:rPr>
-          <w:rFonts w:cstheme="minorHAnsi"/>
-        </w:rPr>
-        <w:t xml:space="preserve">for </w:t>
-      </w:r>
-      <w:r>
-        <w:rPr>
-          <w:rFonts w:cstheme="minorHAnsi"/>
-        </w:rPr>
-        <w:t xml:space="preserve">exchanging Combat System sensor data on </w:t>
-      </w:r>
-      <w:r>
-        <w:rPr>
-          <w:rFonts w:cstheme="minorHAnsi"/>
-        </w:rPr>
-        <w:t>Solaris</w:t>
-      </w:r>
-      <w:r>
-        <w:rPr>
-          <w:rFonts w:cstheme="minorHAnsi"/>
-        </w:rPr>
-        <w:t xml:space="preserve"> in Ada95 using design patterns and UML with Rational Rose</w:t>
-      </w:r>
-      <w:r>
-        <w:rPr>
-          <w:rFonts w:cstheme="minorHAnsi"/>
-        </w:rPr>
-        <w:t>.</w:t>
-      </w:r>
-    </w:p>
-    <w:tbl>
-      <w:tblPr>
-        <w:tblStyle w:val="PlainTable4"/>
-        <w:tblW w:w="9356" w:type="dxa"/>
-        <w:tblLook w:val="04A0" w:firstRow="1" w:lastRow="0" w:firstColumn="1" w:lastColumn="0" w:noHBand="0" w:noVBand="1"/>
-      </w:tblPr>
-      <w:tblGrid>
-        <w:gridCol w:w="3828"/>
-        <w:gridCol w:w="2126"/>
-        <w:gridCol w:w="3402"/>
-      </w:tblGrid>
-      <w:tr>
-        <w:trPr>
-          <w:cnfStyle w:val="100000000000" w:firstRow="1" w:lastRow="0" w:firstColumn="0" w:lastColumn="0" w:oddVBand="0" w:evenVBand="0" w:oddHBand="0" w:evenHBand="0" w:firstRowFirstColumn="0" w:firstRowLastColumn="0" w:lastRowFirstColumn="0" w:lastRowLastColumn="0"/>
-        </w:trPr>
-        <w:tc>
-          <w:tcPr>
-            <w:cnfStyle w:val="001000000000" w:firstRow="0" w:lastRow="0" w:firstColumn="1" w:lastColumn="0" w:oddVBand="0" w:evenVBand="0" w:oddHBand="0" w:evenHBand="0" w:firstRowFirstColumn="0" w:firstRowLastColumn="0" w:lastRowFirstColumn="0" w:lastRowLastColumn="0"/>
-            <w:tcW w:w="3828" w:type="dxa"/>
-            <w:tcMar>
-              <w:left w:w="0" w:type="dxa"/>
-              <w:right w:w="0" w:type="dxa"/>
-            </w:tcMar>
-          </w:tcPr>
-          <w:p>
-            <w:pPr>
-              <w:pStyle w:val="Heading3"/>
-            </w:pPr>
-            <w:r>
-              <w:t>Software Engineer/Team Leader</w:t>
-            </w:r>
-          </w:p>
-        </w:tc>
-        <w:tc>
-          <w:tcPr>
-            <w:tcW w:w="2126" w:type="dxa"/>
-            <w:tcMar>
-              <w:left w:w="0" w:type="dxa"/>
-              <w:right w:w="0" w:type="dxa"/>
-            </w:tcMar>
-          </w:tcPr>
-          <w:p>
-            <w:pPr>
-              <w:pStyle w:val="Heading3"/>
-              <w:cnfStyle w:val="100000000000" w:firstRow="1" w:lastRow="0" w:firstColumn="0" w:lastColumn="0" w:oddVBand="0" w:evenVBand="0" w:oddHBand="0" w:evenHBand="0" w:firstRowFirstColumn="0" w:firstRowLastColumn="0" w:lastRowFirstColumn="0" w:lastRowLastColumn="0"/>
-            </w:pPr>
-            <w:r>
-              <w:t>Jul 1997 – Mar 2001</w:t>
-            </w:r>
-            <w:r>
-              <w:t xml:space="preserve"> </w:t>
-            </w:r>
-          </w:p>
-        </w:tc>
-        <w:tc>
-          <w:tcPr>
-            <w:tcW w:w="3402" w:type="dxa"/>
-            <w:tcMar>
-              <w:left w:w="0" w:type="dxa"/>
-              <w:right w:w="0" w:type="dxa"/>
-            </w:tcMar>
-          </w:tcPr>
-          <w:p>
-            <w:pPr>
-              <w:pStyle w:val="Heading3"/>
-              <w:cnfStyle w:val="100000000000" w:firstRow="1" w:lastRow="0" w:firstColumn="0" w:lastColumn="0" w:oddVBand="0" w:evenVBand="0" w:oddHBand="0" w:evenHBand="0" w:firstRowFirstColumn="0" w:firstRowLastColumn="0" w:lastRowFirstColumn="0" w:lastRowLastColumn="0"/>
-            </w:pPr>
-            <w:r>
-              <w:t>Allied Express Transport</w:t>
-            </w:r>
-          </w:p>
-        </w:tc>
-      </w:tr>
-    </w:tbl>
-    <w:p>
-      <w:pPr>
-        <w:pStyle w:val="ListBullet"/>
-        <w:rPr>
-          <w:rFonts w:cstheme="minorHAnsi"/>
-        </w:rPr>
-      </w:pPr>
-      <w:r>
-        <w:rPr>
-          <w:rFonts w:cstheme="minorHAnsi"/>
-        </w:rPr>
-        <w:t>Innovated the first freight parcel tracking system in Australia, utilising PowerBuilder on Windows and embedded SQL C on Unix.</w:t>
-      </w:r>
-    </w:p>
-    <w:p>
-      <w:pPr>
-        <w:pStyle w:val="ListBullet"/>
-        <w:rPr>
-          <w:rFonts w:cstheme="minorHAnsi"/>
-        </w:rPr>
-      </w:pPr>
-      <w:r>
-        <w:rPr>
-          <w:rFonts w:cstheme="minorHAnsi"/>
-        </w:rPr>
-        <w:t>Produced the first automatic courier booking system in Australia via EDI using embedded SQL C on Unix with Ingres DBMS, generated $20 million pa with Foxtel, Ingram Micro and others.</w:t>
-      </w:r>
-    </w:p>
-    <w:p>
-      <w:pPr>
-        <w:pStyle w:val="ListBullet"/>
-        <w:rPr>
-          <w:rFonts w:cstheme="minorHAnsi"/>
-        </w:rPr>
-      </w:pPr>
-      <w:r>
-        <w:rPr>
-          <w:rFonts w:cstheme="minorHAnsi"/>
-        </w:rPr>
-        <w:t xml:space="preserve">Authored the first EDI </w:t>
-      </w:r>
-      <w:r>
-        <w:rPr>
-          <w:rFonts w:cstheme="minorHAnsi"/>
-        </w:rPr>
-        <w:t>specification</w:t>
-      </w:r>
-      <w:r>
-        <w:rPr>
-          <w:rFonts w:cstheme="minorHAnsi"/>
-        </w:rPr>
-        <w:t xml:space="preserve"> for Australia's transport and logistics industry.</w:t>
-      </w:r>
-    </w:p>
-    <w:p>
-      <w:pPr>
-        <w:pStyle w:val="ListBullet"/>
-        <w:rPr>
-          <w:rFonts w:cstheme="minorHAnsi"/>
-        </w:rPr>
-      </w:pPr>
-      <w:r>
-        <w:rPr>
-          <w:rFonts w:cstheme="minorHAnsi"/>
-        </w:rPr>
-        <w:t>Collaborated with Canon Australia to create Australia's first electronic POD document management system.</w:t>
-      </w:r>
-    </w:p>
-    <w:p>
-      <w:pPr>
-        <w:pStyle w:val="ListBullet"/>
-        <w:rPr>
-          <w:rFonts w:cstheme="minorHAnsi"/>
-        </w:rPr>
-      </w:pPr>
-      <w:r>
-        <w:rPr>
-          <w:rFonts w:cstheme="minorHAnsi"/>
-        </w:rPr>
-        <w:t>Reduced labour by more than 40% by automating daily IT administrative tasks.</w:t>
-      </w:r>
-    </w:p>
-    <w:p>
-      <w:pPr>
-        <w:pStyle w:val="Heading2"/>
-        <w:rPr>
-          <w:rFonts w:asciiTheme="minorHAnsi" w:hAnsiTheme="minorHAnsi" w:cstheme="minorHAnsi"/>
-        </w:rPr>
-      </w:pPr>
-      <w:r>
-        <w:rPr>
-          <w:rFonts w:asciiTheme="minorHAnsi" w:hAnsiTheme="minorHAnsi" w:cstheme="minorHAnsi"/>
-        </w:rPr>
-        <w:t>Education</w:t>
-      </w:r>
-    </w:p>
-    <w:p>
-      <w:r>
-        <w:t>Master of Business Administration | University of Technology, Sydney</w:t>
-      </w:r>
-    </w:p>
-    <w:p>
-      <w:r>
-        <w:t>Master of Computing | University of Western Sydney</w:t>
-      </w:r>
-    </w:p>
-    <w:p>
-      <w:r>
-        <w:t>Bachelor of Science | University of Sydney</w:t>
+        <w:t>Detail of Projects: https://github.com/robertqhbui/Portfolio</w:t>
       </w:r>
     </w:p>
     <w:sectPr>

</xml_diff>